<commit_message>
Prepared for flor charts
</commit_message>
<xml_diff>
--- a/documentation/DataManager/Arrowhead DataManager G4.0 SysDD.docx
+++ b/documentation/DataManager/Arrowhead DataManager G4.0 SysDD.docx
@@ -9,7 +9,7 @@
           <w:rFonts w:asciiTheme="majorHAnsi" w:hAnsiTheme="majorHAnsi" w:cstheme="majorHAnsi"/>
           <w:sz w:val="48"/>
           <w:szCs w:val="48"/>
-          <w:lang w:val="en-US"/>
+          <w:lang w:val="en-AU"/>
         </w:rPr>
       </w:pPr>
       <w:r>
@@ -17,27 +17,25 @@
           <w:rFonts w:asciiTheme="majorHAnsi" w:hAnsiTheme="majorHAnsi" w:cstheme="majorHAnsi"/>
           <w:sz w:val="48"/>
           <w:szCs w:val="48"/>
-          <w:lang w:val="en-US"/>
+          <w:lang w:val="en-AU"/>
         </w:rPr>
         <w:t xml:space="preserve">The </w:t>
       </w:r>
-      <w:proofErr w:type="spellStart"/>
       <w:r>
         <w:rPr>
           <w:rFonts w:asciiTheme="majorHAnsi" w:hAnsiTheme="majorHAnsi" w:cstheme="majorHAnsi"/>
           <w:sz w:val="48"/>
           <w:szCs w:val="48"/>
-          <w:lang w:val="en-US"/>
+          <w:lang w:val="en-AU"/>
         </w:rPr>
         <w:t>DataManager</w:t>
       </w:r>
-      <w:proofErr w:type="spellEnd"/>
       <w:r>
         <w:rPr>
           <w:rFonts w:asciiTheme="majorHAnsi" w:hAnsiTheme="majorHAnsi" w:cstheme="majorHAnsi"/>
           <w:sz w:val="48"/>
           <w:szCs w:val="48"/>
-          <w:lang w:val="en-US"/>
+          <w:lang w:val="en-AU"/>
         </w:rPr>
         <w:t xml:space="preserve"> </w:t>
       </w:r>
@@ -46,7 +44,7 @@
           <w:rFonts w:asciiTheme="majorHAnsi" w:hAnsiTheme="majorHAnsi" w:cstheme="majorHAnsi"/>
           <w:sz w:val="48"/>
           <w:szCs w:val="48"/>
-          <w:lang w:val="en-US"/>
+          <w:lang w:val="en-AU"/>
         </w:rPr>
         <w:t xml:space="preserve">System </w:t>
       </w:r>
@@ -58,7 +56,7 @@
           <w:rFonts w:asciiTheme="majorHAnsi" w:hAnsiTheme="majorHAnsi" w:cstheme="majorHAnsi"/>
           <w:sz w:val="48"/>
           <w:szCs w:val="48"/>
-          <w:lang w:val="en-US"/>
+          <w:lang w:val="en-AU"/>
         </w:rPr>
       </w:pPr>
     </w:p>
@@ -69,7 +67,7 @@
           <w:rFonts w:asciiTheme="majorHAnsi" w:hAnsiTheme="majorHAnsi" w:cstheme="majorHAnsi"/>
           <w:sz w:val="48"/>
           <w:szCs w:val="48"/>
-          <w:lang w:val="en-US"/>
+          <w:lang w:val="en-AU"/>
         </w:rPr>
       </w:pPr>
       <w:r>
@@ -77,7 +75,7 @@
           <w:rFonts w:asciiTheme="majorHAnsi" w:hAnsiTheme="majorHAnsi" w:cstheme="majorHAnsi"/>
           <w:sz w:val="48"/>
           <w:szCs w:val="48"/>
-          <w:lang w:val="en-US"/>
+          <w:lang w:val="en-AU"/>
         </w:rPr>
         <w:t>System Design Document</w:t>
       </w:r>
@@ -87,7 +85,7 @@
         <w:pStyle w:val="BodyText"/>
         <w:rPr>
           <w:noProof/>
-          <w:lang w:val="en-US"/>
+          <w:lang w:val="en-AU"/>
         </w:rPr>
       </w:pPr>
     </w:p>
@@ -95,7 +93,7 @@
       <w:pPr>
         <w:rPr>
           <w:noProof/>
-          <w:lang w:val="en-US" w:eastAsia="en-US"/>
+          <w:lang w:val="en-AU" w:eastAsia="en-US"/>
         </w:rPr>
       </w:pPr>
     </w:p>
@@ -103,7 +101,7 @@
       <w:pPr>
         <w:rPr>
           <w:noProof/>
-          <w:lang w:val="en-US" w:eastAsia="en-US"/>
+          <w:lang w:val="en-AU" w:eastAsia="en-US"/>
         </w:rPr>
       </w:pPr>
     </w:p>
@@ -111,7 +109,7 @@
       <w:pPr>
         <w:rPr>
           <w:noProof/>
-          <w:lang w:val="en-US" w:eastAsia="en-US"/>
+          <w:lang w:val="en-AU" w:eastAsia="en-US"/>
         </w:rPr>
       </w:pPr>
     </w:p>
@@ -119,7 +117,7 @@
       <w:pPr>
         <w:rPr>
           <w:noProof/>
-          <w:lang w:val="en-US" w:eastAsia="en-US"/>
+          <w:lang w:val="en-AU" w:eastAsia="en-US"/>
         </w:rPr>
       </w:pPr>
     </w:p>
@@ -127,7 +125,7 @@
       <w:pPr>
         <w:rPr>
           <w:noProof/>
-          <w:lang w:val="en-US" w:eastAsia="en-US"/>
+          <w:lang w:val="en-AU" w:eastAsia="en-US"/>
         </w:rPr>
       </w:pPr>
     </w:p>
@@ -135,7 +133,7 @@
       <w:pPr>
         <w:rPr>
           <w:noProof/>
-          <w:lang w:val="en-US" w:eastAsia="en-US"/>
+          <w:lang w:val="en-AU" w:eastAsia="en-US"/>
         </w:rPr>
       </w:pPr>
     </w:p>
@@ -143,7 +141,7 @@
       <w:pPr>
         <w:rPr>
           <w:noProof/>
-          <w:lang w:val="en-US" w:eastAsia="en-US"/>
+          <w:lang w:val="en-AU" w:eastAsia="en-US"/>
         </w:rPr>
       </w:pPr>
     </w:p>
@@ -151,7 +149,7 @@
       <w:pPr>
         <w:rPr>
           <w:noProof/>
-          <w:lang w:val="en-US" w:eastAsia="en-US"/>
+          <w:lang w:val="en-AU" w:eastAsia="en-US"/>
         </w:rPr>
       </w:pPr>
     </w:p>
@@ -159,7 +157,7 @@
       <w:pPr>
         <w:rPr>
           <w:noProof/>
-          <w:lang w:val="en-US" w:eastAsia="en-US"/>
+          <w:lang w:val="en-AU" w:eastAsia="en-US"/>
         </w:rPr>
       </w:pPr>
     </w:p>
@@ -167,7 +165,7 @@
       <w:pPr>
         <w:rPr>
           <w:noProof/>
-          <w:lang w:val="en-US" w:eastAsia="en-US"/>
+          <w:lang w:val="en-AU" w:eastAsia="en-US"/>
         </w:rPr>
       </w:pPr>
     </w:p>
@@ -175,14 +173,14 @@
       <w:pPr>
         <w:rPr>
           <w:noProof/>
-          <w:lang w:val="en-US" w:eastAsia="en-US"/>
+          <w:lang w:val="en-AU" w:eastAsia="en-US"/>
         </w:rPr>
       </w:pPr>
     </w:p>
     <w:p>
       <w:pPr>
         <w:rPr>
-          <w:lang w:val="en-US"/>
+          <w:lang w:val="en-AU"/>
         </w:rPr>
         <w:sectPr>
           <w:headerReference w:type="default" r:id="rId8"/>
@@ -196,7 +194,7 @@
       <w:r>
         <w:rPr>
           <w:noProof/>
-          <w:lang w:val="hu-HU" w:eastAsia="hu-HU"/>
+          <w:lang w:val="en-AU" w:eastAsia="hu-HU"/>
         </w:rPr>
         <mc:AlternateContent>
           <mc:Choice Requires="wps">
@@ -237,10 +235,10 @@
                         <a:effectLst/>
                         <a:extLst>
                           <a:ext uri="{FAA26D3D-D897-4be2-8F04-BA451C77F1D7}">
-                            <ma14:placeholderFlag xmlns="" xmlns:ma14="http://schemas.microsoft.com/office/mac/drawingml/2011/main" xmlns:w="http://schemas.openxmlformats.org/wordprocessingml/2006/main" xmlns:w10="urn:schemas-microsoft-com:office:word" xmlns:v="urn:schemas-microsoft-com:vml" xmlns:o="urn:schemas-microsoft-com:office:office"/>
+                            <ma14:placeholderFlag xmlns:o="urn:schemas-microsoft-com:office:office" xmlns:v="urn:schemas-microsoft-com:vml" xmlns:w10="urn:schemas-microsoft-com:office:word" xmlns:w="http://schemas.openxmlformats.org/wordprocessingml/2006/main" xmlns:ma14="http://schemas.microsoft.com/office/mac/drawingml/2011/main" xmlns=""/>
                           </a:ext>
                           <a:ext uri="{C572A759-6A51-4108-AA02-DFA0A04FC94B}">
-                            <ma14:wrappingTextBoxFlag xmlns="" xmlns:ma14="http://schemas.microsoft.com/office/mac/drawingml/2011/main" xmlns:w="http://schemas.openxmlformats.org/wordprocessingml/2006/main" xmlns:w10="urn:schemas-microsoft-com:office:word" xmlns:v="urn:schemas-microsoft-com:vml" xmlns:o="urn:schemas-microsoft-com:office:office"/>
+                            <ma14:wrappingTextBoxFlag xmlns:o="urn:schemas-microsoft-com:office:office" xmlns:v="urn:schemas-microsoft-com:vml" xmlns:w10="urn:schemas-microsoft-com:office:word" xmlns:w="http://schemas.openxmlformats.org/wordprocessingml/2006/main" xmlns:ma14="http://schemas.microsoft.com/office/mac/drawingml/2011/main" xmlns=""/>
                           </a:ext>
                         </a:extLst>
                       </wps:spPr>
@@ -299,7 +297,6 @@
                               </w:rPr>
                               <w:t xml:space="preserve">the </w:t>
                             </w:r>
-                            <w:proofErr w:type="spellStart"/>
                             <w:r>
                               <w:rPr>
                                 <w:sz w:val="22"/>
@@ -307,7 +304,6 @@
                               </w:rPr>
                               <w:t>DataManager</w:t>
                             </w:r>
-                            <w:proofErr w:type="spellEnd"/>
                             <w:r>
                               <w:rPr>
                                 <w:sz w:val="22"/>
@@ -432,33 +428,31 @@
       <w:pPr>
         <w:pStyle w:val="Title"/>
         <w:rPr>
-          <w:lang w:val="en-US"/>
-        </w:rPr>
-      </w:pPr>
-      <w:r>
-        <w:rPr>
-          <w:lang w:val="en-US"/>
+          <w:lang w:val="en-AU"/>
+        </w:rPr>
+      </w:pPr>
+      <w:r>
+        <w:rPr>
+          <w:lang w:val="en-AU"/>
         </w:rPr>
         <w:lastRenderedPageBreak/>
         <w:t>Overview of</w:t>
       </w:r>
       <w:r>
         <w:rPr>
-          <w:lang w:val="en-US"/>
+          <w:lang w:val="en-AU"/>
         </w:rPr>
         <w:t xml:space="preserve"> the </w:t>
       </w:r>
-      <w:proofErr w:type="spellStart"/>
-      <w:r>
-        <w:rPr>
-          <w:lang w:val="en-US"/>
+      <w:r>
+        <w:rPr>
+          <w:lang w:val="en-AU"/>
         </w:rPr>
         <w:t>DataManager</w:t>
       </w:r>
-      <w:proofErr w:type="spellEnd"/>
-      <w:r>
-        <w:rPr>
-          <w:lang w:val="en-US"/>
+      <w:r>
+        <w:rPr>
+          <w:lang w:val="en-AU"/>
         </w:rPr>
         <w:t xml:space="preserve"> System</w:t>
       </w:r>
@@ -467,7 +461,7 @@
       <w:pPr>
         <w:pStyle w:val="BodyText"/>
         <w:rPr>
-          <w:lang w:val="en-US"/>
+          <w:lang w:val="en-AU"/>
         </w:rPr>
       </w:pPr>
     </w:p>
@@ -475,41 +469,55 @@
       <w:pPr>
         <w:pStyle w:val="Caption"/>
         <w:keepNext/>
-      </w:pPr>
-      <w:r>
+        <w:rPr>
+          <w:lang w:val="en-AU"/>
+        </w:rPr>
+      </w:pPr>
+      <w:r>
+        <w:rPr>
+          <w:lang w:val="en-AU"/>
+        </w:rPr>
         <w:t xml:space="preserve">Table </w:t>
       </w:r>
       <w:r>
         <w:rPr>
           <w:noProof/>
+          <w:lang w:val="en-AU"/>
         </w:rPr>
         <w:fldChar w:fldCharType="begin"/>
       </w:r>
       <w:r>
         <w:rPr>
           <w:noProof/>
+          <w:lang w:val="en-AU"/>
         </w:rPr>
         <w:instrText xml:space="preserve"> SEQ Table \* ARABIC </w:instrText>
       </w:r>
       <w:r>
         <w:rPr>
           <w:noProof/>
+          <w:lang w:val="en-AU"/>
         </w:rPr>
         <w:fldChar w:fldCharType="separate"/>
       </w:r>
       <w:r>
         <w:rPr>
           <w:noProof/>
+          <w:lang w:val="en-AU"/>
         </w:rPr>
         <w:t>1</w:t>
       </w:r>
       <w:r>
         <w:rPr>
           <w:noProof/>
+          <w:lang w:val="en-AU"/>
         </w:rPr>
         <w:fldChar w:fldCharType="end"/>
       </w:r>
       <w:r>
+        <w:rPr>
+          <w:lang w:val="en-AU"/>
+        </w:rPr>
         <w:t xml:space="preserve"> System Information</w:t>
       </w:r>
     </w:p>
@@ -534,16 +542,16 @@
               <w:pStyle w:val="BodyText"/>
               <w:rPr>
                 <w:b/>
+                <w:lang w:val="en-AU"/>
               </w:rPr>
             </w:pPr>
-            <w:proofErr w:type="spellStart"/>
             <w:r>
               <w:rPr>
                 <w:b/>
+                <w:lang w:val="en-AU"/>
               </w:rPr>
               <w:t>Name</w:t>
             </w:r>
-            <w:proofErr w:type="spellEnd"/>
           </w:p>
         </w:tc>
         <w:tc>
@@ -553,13 +561,20 @@
           <w:p>
             <w:pPr>
               <w:pStyle w:val="BodyText"/>
+              <w:rPr>
+                <w:lang w:val="en-AU"/>
+              </w:rPr>
             </w:pPr>
-            <w:proofErr w:type="spellStart"/>
-            <w:r>
+            <w:r>
+              <w:rPr>
+                <w:lang w:val="en-AU"/>
+              </w:rPr>
               <w:t>DataManager</w:t>
             </w:r>
-            <w:proofErr w:type="spellEnd"/>
-            <w:r>
+            <w:r>
+              <w:rPr>
+                <w:lang w:val="en-AU"/>
+              </w:rPr>
               <w:t xml:space="preserve"> System</w:t>
             </w:r>
           </w:p>
@@ -576,16 +591,16 @@
               <w:pStyle w:val="BodyText"/>
               <w:rPr>
                 <w:b/>
+                <w:lang w:val="en-AU"/>
               </w:rPr>
             </w:pPr>
-            <w:proofErr w:type="spellStart"/>
             <w:r>
               <w:rPr>
                 <w:b/>
+                <w:lang w:val="en-AU"/>
               </w:rPr>
               <w:t>Owner</w:t>
             </w:r>
-            <w:proofErr w:type="spellEnd"/>
           </w:p>
         </w:tc>
         <w:tc>
@@ -596,36 +611,36 @@
             <w:pPr>
               <w:pStyle w:val="BodyText"/>
               <w:rPr>
-                <w:lang w:val="en-US"/>
+                <w:lang w:val="en-AU"/>
               </w:rPr>
             </w:pPr>
             <w:r>
               <w:rPr>
-                <w:lang w:val="en-US"/>
+                <w:lang w:val="en-AU"/>
               </w:rPr>
               <w:t>Jens Eliasson</w:t>
             </w:r>
             <w:r>
               <w:rPr>
-                <w:lang w:val="en-US"/>
+                <w:lang w:val="en-AU"/>
               </w:rPr>
               <w:t xml:space="preserve">, </w:t>
             </w:r>
             <w:r>
               <w:rPr>
-                <w:lang w:val="en-US"/>
+                <w:lang w:val="en-AU"/>
               </w:rPr>
               <w:t>jens.eliasson</w:t>
             </w:r>
             <w:r>
               <w:rPr>
-                <w:lang w:val="en-US"/>
+                <w:lang w:val="en-AU"/>
               </w:rPr>
               <w:t>@</w:t>
             </w:r>
             <w:r>
               <w:rPr>
-                <w:lang w:val="en-US"/>
+                <w:lang w:val="en-AU"/>
               </w:rPr>
               <w:t>ltu.se</w:t>
             </w:r>
@@ -637,7 +652,7 @@
       <w:pPr>
         <w:pStyle w:val="BodyText"/>
         <w:rPr>
-          <w:lang w:val="en-US"/>
+          <w:lang w:val="en-AU"/>
         </w:rPr>
       </w:pPr>
     </w:p>
@@ -645,12 +660,12 @@
       <w:pPr>
         <w:pStyle w:val="BodyText"/>
         <w:rPr>
-          <w:lang w:val="en-US"/>
-        </w:rPr>
-      </w:pPr>
-      <w:r>
-        <w:rPr>
-          <w:lang w:val="en-US"/>
+          <w:lang w:val="en-AU"/>
+        </w:rPr>
+      </w:pPr>
+      <w:r>
+        <w:rPr>
+          <w:lang w:val="en-AU"/>
         </w:rPr>
         <w:t>This System provides two Services:</w:t>
       </w:r>
@@ -662,17 +677,32 @@
           <w:ilvl w:val="0"/>
           <w:numId w:val="7"/>
         </w:numPr>
-      </w:pPr>
-      <w:r>
+        <w:rPr>
+          <w:lang w:val="en-AU"/>
+        </w:rPr>
+      </w:pPr>
+      <w:r>
+        <w:rPr>
+          <w:lang w:val="en-AU"/>
+        </w:rPr>
         <w:t>Historian</w:t>
       </w:r>
       <w:r>
+        <w:rPr>
+          <w:lang w:val="en-AU"/>
+        </w:rPr>
         <w:t xml:space="preserve"> (</w:t>
       </w:r>
       <w:r>
+        <w:rPr>
+          <w:lang w:val="en-AU"/>
+        </w:rPr>
         <w:t>HS</w:t>
       </w:r>
       <w:r>
+        <w:rPr>
+          <w:lang w:val="en-AU"/>
+        </w:rPr>
         <w:t>)</w:t>
       </w:r>
     </w:p>
@@ -683,17 +713,32 @@
           <w:ilvl w:val="0"/>
           <w:numId w:val="7"/>
         </w:numPr>
-      </w:pPr>
-      <w:r>
+        <w:rPr>
+          <w:lang w:val="en-AU"/>
+        </w:rPr>
+      </w:pPr>
+      <w:r>
+        <w:rPr>
+          <w:lang w:val="en-AU"/>
+        </w:rPr>
         <w:t>Proxy</w:t>
       </w:r>
       <w:r>
+        <w:rPr>
+          <w:lang w:val="en-AU"/>
+        </w:rPr>
         <w:t xml:space="preserve"> (</w:t>
       </w:r>
       <w:r>
+        <w:rPr>
+          <w:lang w:val="en-AU"/>
+        </w:rPr>
         <w:t>PS</w:t>
       </w:r>
       <w:r>
+        <w:rPr>
+          <w:lang w:val="en-AU"/>
+        </w:rPr>
         <w:t>)</w:t>
       </w:r>
     </w:p>
@@ -701,7 +746,7 @@
       <w:pPr>
         <w:pStyle w:val="BodyText"/>
         <w:rPr>
-          <w:lang w:val="en-US"/>
+          <w:lang w:val="en-AU"/>
         </w:rPr>
       </w:pPr>
     </w:p>
@@ -710,191 +755,185 @@
         <w:pStyle w:val="BodyText"/>
         <w:rPr>
           <w:color w:val="FF0000"/>
-          <w:lang w:val="en-US"/>
-        </w:rPr>
-      </w:pPr>
-      <w:r>
-        <w:rPr>
-          <w:lang w:val="en-US"/>
+          <w:lang w:val="en-AU"/>
+        </w:rPr>
+      </w:pPr>
+      <w:r>
+        <w:rPr>
+          <w:lang w:val="en-AU"/>
         </w:rPr>
         <w:t>The first</w:t>
       </w:r>
       <w:r>
         <w:rPr>
-          <w:lang w:val="en-US"/>
+          <w:lang w:val="en-AU"/>
         </w:rPr>
         <w:t xml:space="preserve"> serv</w:t>
       </w:r>
       <w:r>
         <w:rPr>
-          <w:lang w:val="en-US"/>
+          <w:lang w:val="en-AU"/>
         </w:rPr>
         <w:t>i</w:t>
       </w:r>
       <w:r>
         <w:rPr>
-          <w:lang w:val="en-US"/>
+          <w:lang w:val="en-AU"/>
         </w:rPr>
         <w:t>ce</w:t>
       </w:r>
       <w:r>
         <w:rPr>
-          <w:lang w:val="en-US"/>
+          <w:lang w:val="en-AU"/>
         </w:rPr>
         <w:t xml:space="preserve"> is the </w:t>
       </w:r>
       <w:r>
         <w:rPr>
-          <w:lang w:val="en-US"/>
+          <w:lang w:val="en-AU"/>
         </w:rPr>
         <w:t>Historian Service</w:t>
       </w:r>
       <w:r>
         <w:rPr>
-          <w:lang w:val="en-US"/>
+          <w:lang w:val="en-AU"/>
         </w:rPr>
         <w:t xml:space="preserve"> (</w:t>
       </w:r>
       <w:r>
         <w:rPr>
-          <w:lang w:val="en-US"/>
+          <w:lang w:val="en-AU"/>
         </w:rPr>
         <w:t>HS</w:t>
       </w:r>
       <w:r>
         <w:rPr>
-          <w:lang w:val="en-US"/>
+          <w:lang w:val="en-AU"/>
         </w:rPr>
         <w:t xml:space="preserve">), </w:t>
       </w:r>
       <w:r>
         <w:rPr>
-          <w:lang w:val="en-US"/>
-        </w:rPr>
-        <w:t xml:space="preserve">which provides features for storing and retrieving sensor </w:t>
-      </w:r>
-      <w:r>
-        <w:rPr>
-          <w:lang w:val="en-US"/>
-        </w:rPr>
-        <w:t xml:space="preserve">data and generic files. </w:t>
-      </w:r>
-      <w:r>
-        <w:rPr>
-          <w:lang w:val="en-US"/>
+          <w:lang w:val="en-AU"/>
+        </w:rPr>
+        <w:t xml:space="preserve">which provides features for storing and retrieving sensor data and generic files. </w:t>
+      </w:r>
+      <w:r>
+        <w:rPr>
+          <w:lang w:val="en-AU"/>
         </w:rPr>
         <w:t xml:space="preserve">The second </w:t>
       </w:r>
       <w:r>
         <w:rPr>
-          <w:lang w:val="en-US"/>
+          <w:lang w:val="en-AU"/>
         </w:rPr>
         <w:t xml:space="preserve">service </w:t>
       </w:r>
       <w:r>
         <w:rPr>
-          <w:lang w:val="en-US"/>
+          <w:lang w:val="en-AU"/>
         </w:rPr>
         <w:t xml:space="preserve">is the </w:t>
       </w:r>
       <w:r>
         <w:rPr>
-          <w:lang w:val="en-US"/>
+          <w:lang w:val="en-AU"/>
         </w:rPr>
         <w:t>Proxy Service</w:t>
       </w:r>
       <w:r>
         <w:rPr>
-          <w:lang w:val="en-US"/>
+          <w:lang w:val="en-AU"/>
         </w:rPr>
         <w:t xml:space="preserve"> (</w:t>
       </w:r>
       <w:r>
         <w:rPr>
-          <w:lang w:val="en-US"/>
+          <w:lang w:val="en-AU"/>
         </w:rPr>
         <w:t>PS</w:t>
       </w:r>
       <w:r>
         <w:rPr>
-          <w:lang w:val="en-US"/>
+          <w:lang w:val="en-AU"/>
         </w:rPr>
         <w:t xml:space="preserve">), </w:t>
       </w:r>
       <w:r>
         <w:rPr>
-          <w:lang w:val="en-US"/>
+          <w:lang w:val="en-AU"/>
         </w:rPr>
         <w:t xml:space="preserve">which provides features for mailbox-like behavior where low-power, e.g. sleepy devices, systems can push messages to during short periods </w:t>
       </w:r>
       <w:r>
         <w:rPr>
-          <w:lang w:val="en-US"/>
+          <w:lang w:val="en-AU"/>
         </w:rPr>
         <w:t xml:space="preserve">of online </w:t>
       </w:r>
       <w:r>
         <w:rPr>
-          <w:lang w:val="en-US"/>
+          <w:lang w:val="en-AU"/>
         </w:rPr>
         <w:t xml:space="preserve">time. Clients can </w:t>
       </w:r>
       <w:r>
         <w:rPr>
-          <w:lang w:val="en-US"/>
+          <w:lang w:val="en-AU"/>
         </w:rPr>
         <w:t>afterwards fetch these messages at any time.</w:t>
       </w:r>
       <w:r>
         <w:rPr>
-          <w:lang w:val="en-US"/>
+          <w:lang w:val="en-AU"/>
         </w:rPr>
         <w:t xml:space="preserve"> More information is av</w:t>
       </w:r>
       <w:r>
         <w:rPr>
-          <w:lang w:val="en-US"/>
+          <w:lang w:val="en-AU"/>
         </w:rPr>
         <w:t>ailable in [</w:t>
       </w:r>
       <w:r>
         <w:rPr>
-          <w:lang w:val="en-US"/>
+          <w:lang w:val="en-AU"/>
         </w:rPr>
         <w:fldChar w:fldCharType="begin"/>
       </w:r>
       <w:r>
         <w:rPr>
-          <w:lang w:val="en-US"/>
+          <w:lang w:val="en-AU"/>
         </w:rPr>
         <w:instrText xml:space="preserve"> REF _Ref528591698 \r \h </w:instrText>
       </w:r>
       <w:r>
         <w:rPr>
-          <w:lang w:val="en-US"/>
-        </w:rPr>
-      </w:r>
-      <w:r>
-        <w:rPr>
-          <w:lang w:val="en-US"/>
+          <w:lang w:val="en-AU"/>
+        </w:rPr>
+      </w:r>
+      <w:r>
+        <w:rPr>
+          <w:lang w:val="en-AU"/>
         </w:rPr>
         <w:fldChar w:fldCharType="separate"/>
       </w:r>
       <w:r>
         <w:rPr>
-          <w:lang w:val="en-US"/>
+          <w:lang w:val="en-AU"/>
         </w:rPr>
         <w:t>1</w:t>
       </w:r>
       <w:r>
         <w:rPr>
-          <w:lang w:val="en-US"/>
+          <w:lang w:val="en-AU"/>
         </w:rPr>
         <w:fldChar w:fldCharType="end"/>
       </w:r>
       <w:r>
         <w:rPr>
-          <w:lang w:val="en-US"/>
+          <w:lang w:val="en-AU"/>
         </w:rPr>
         <w:t>].</w:t>
       </w:r>
@@ -903,19 +942,19 @@
       <w:pPr>
         <w:rPr>
           <w:color w:val="FF0000"/>
-          <w:lang w:val="en-US"/>
+          <w:lang w:val="en-AU"/>
         </w:rPr>
       </w:pPr>
     </w:p>
     <w:p>
       <w:pPr>
         <w:rPr>
-          <w:lang w:val="en-US"/>
-        </w:rPr>
-      </w:pPr>
-      <w:r>
-        <w:rPr>
-          <w:lang w:val="en-US"/>
+          <w:lang w:val="en-AU"/>
+        </w:rPr>
+      </w:pPr>
+      <w:r>
+        <w:rPr>
+          <w:lang w:val="en-AU"/>
         </w:rPr>
         <w:br w:type="page"/>
       </w:r>
@@ -924,16 +963,23 @@
       <w:pPr>
         <w:pStyle w:val="Title"/>
         <w:spacing w:before="600"/>
+        <w:rPr>
+          <w:lang w:val="en-AU"/>
+        </w:rPr>
       </w:pPr>
       <w:bookmarkStart w:id="0" w:name="_Toc375649365"/>
-      <w:proofErr w:type="spellStart"/>
-      <w:r>
+      <w:r>
+        <w:rPr>
+          <w:lang w:val="en-AU"/>
+        </w:rPr>
         <w:lastRenderedPageBreak/>
         <w:t>Use-cases</w:t>
       </w:r>
       <w:bookmarkEnd w:id="0"/>
-      <w:proofErr w:type="spellEnd"/>
-      <w:r>
+      <w:r>
+        <w:rPr>
+          <w:lang w:val="en-AU"/>
+        </w:rPr>
         <w:t xml:space="preserve"> </w:t>
       </w:r>
     </w:p>
@@ -941,7 +987,7 @@
       <w:pPr>
         <w:pStyle w:val="BodyText"/>
         <w:rPr>
-          <w:lang w:val="en-US" w:eastAsia="en-US"/>
+          <w:lang w:val="en-AU" w:eastAsia="en-US"/>
         </w:rPr>
       </w:pPr>
     </w:p>
@@ -964,22 +1010,15 @@
               <w:spacing w:after="120"/>
               <w:rPr>
                 <w:b/>
-                <w:lang w:val="en-US"/>
+                <w:lang w:val="en-AU"/>
               </w:rPr>
             </w:pPr>
             <w:r>
               <w:rPr>
                 <w:b/>
-                <w:lang w:val="en-US"/>
-              </w:rPr>
-              <w:t xml:space="preserve">Name of the </w:t>
-            </w:r>
-            <w:r>
-              <w:rPr>
-                <w:b/>
-                <w:lang w:val="en-US"/>
-              </w:rPr>
-              <w:t>Use-case</w:t>
+                <w:lang w:val="en-AU"/>
+              </w:rPr>
+              <w:t>Name of the Use-case</w:t>
             </w:r>
           </w:p>
         </w:tc>
@@ -992,20 +1031,33 @@
           <w:p>
             <w:pPr>
               <w:spacing w:after="120"/>
+              <w:rPr>
+                <w:lang w:val="en-AU"/>
+              </w:rPr>
             </w:pPr>
             <w:r>
               <w:rPr>
                 <w:b/>
+                <w:lang w:val="en-AU"/>
               </w:rPr>
               <w:t>ID</w:t>
             </w:r>
             <w:r>
+              <w:rPr>
+                <w:lang w:val="en-AU"/>
+              </w:rPr>
               <w:t xml:space="preserve">: </w:t>
             </w:r>
             <w:r>
+              <w:rPr>
+                <w:lang w:val="en-AU"/>
+              </w:rPr>
               <w:t>PS</w:t>
             </w:r>
             <w:r>
+              <w:rPr>
+                <w:lang w:val="en-AU"/>
+              </w:rPr>
               <w:t>-1</w:t>
             </w:r>
           </w:p>
@@ -1020,19 +1072,19 @@
             <w:pPr>
               <w:spacing w:after="120"/>
               <w:rPr>
-                <w:lang w:val="en-US"/>
+                <w:lang w:val="en-AU"/>
               </w:rPr>
             </w:pPr>
             <w:r>
               <w:rPr>
                 <w:b/>
-                <w:lang w:val="en-US"/>
+                <w:lang w:val="en-AU"/>
               </w:rPr>
               <w:t>Brief description</w:t>
             </w:r>
             <w:r>
               <w:rPr>
-                <w:lang w:val="en-US"/>
+                <w:lang w:val="en-AU"/>
               </w:rPr>
               <w:t>:</w:t>
             </w:r>
@@ -1041,30 +1093,30 @@
             <w:pPr>
               <w:spacing w:after="120"/>
               <w:rPr>
-                <w:lang w:val="en-US"/>
+                <w:lang w:val="en-AU"/>
               </w:rPr>
             </w:pPr>
             <w:r>
               <w:rPr>
-                <w:lang w:val="en-US"/>
+                <w:lang w:val="en-AU"/>
               </w:rPr>
               <w:t xml:space="preserve">The </w:t>
             </w:r>
             <w:r>
               <w:rPr>
-                <w:lang w:val="en-US"/>
+                <w:lang w:val="en-AU"/>
               </w:rPr>
               <w:t>Proxy service</w:t>
             </w:r>
             <w:r>
               <w:rPr>
-                <w:lang w:val="en-US"/>
+                <w:lang w:val="en-AU"/>
               </w:rPr>
               <w:t xml:space="preserve"> is </w:t>
             </w:r>
             <w:r>
               <w:rPr>
-                <w:lang w:val="en-US"/>
+                <w:lang w:val="en-AU"/>
               </w:rPr>
               <w:t>used to cache data for a low-power IoT device during times of offline.</w:t>
             </w:r>
@@ -1080,19 +1132,19 @@
             <w:pPr>
               <w:spacing w:after="120"/>
               <w:rPr>
-                <w:lang w:val="en-US"/>
+                <w:lang w:val="en-AU"/>
               </w:rPr>
             </w:pPr>
             <w:r>
               <w:rPr>
                 <w:b/>
-                <w:lang w:val="en-GB"/>
+                <w:lang w:val="en-AU"/>
               </w:rPr>
               <w:t>Primary actors</w:t>
             </w:r>
             <w:r>
               <w:rPr>
-                <w:lang w:val="en-US"/>
+                <w:lang w:val="en-AU"/>
               </w:rPr>
               <w:t>:</w:t>
             </w:r>
@@ -1101,24 +1153,24 @@
             <w:pPr>
               <w:spacing w:after="120"/>
               <w:rPr>
-                <w:lang w:val="en-US"/>
+                <w:lang w:val="en-AU"/>
               </w:rPr>
             </w:pPr>
             <w:r>
               <w:rPr>
-                <w:lang w:val="en-US"/>
+                <w:lang w:val="en-AU"/>
               </w:rPr>
               <w:t>Low-power (sleepy) device</w:t>
             </w:r>
             <w:r>
               <w:rPr>
-                <w:lang w:val="en-US"/>
+                <w:lang w:val="en-AU"/>
               </w:rPr>
               <w:t xml:space="preserve"> (System)</w:t>
             </w:r>
             <w:r>
               <w:rPr>
-                <w:lang w:val="en-US"/>
+                <w:lang w:val="en-AU"/>
               </w:rPr>
               <w:t>, a Proxy service and a client.</w:t>
             </w:r>
@@ -1134,19 +1186,19 @@
             <w:pPr>
               <w:spacing w:after="120"/>
               <w:rPr>
-                <w:lang w:val="en-US"/>
+                <w:lang w:val="en-AU"/>
               </w:rPr>
             </w:pPr>
             <w:r>
               <w:rPr>
                 <w:b/>
-                <w:lang w:val="en-US"/>
+                <w:lang w:val="en-AU"/>
               </w:rPr>
               <w:t>Secondary actors</w:t>
             </w:r>
             <w:r>
               <w:rPr>
-                <w:lang w:val="en-US"/>
+                <w:lang w:val="en-AU"/>
               </w:rPr>
               <w:t>:</w:t>
             </w:r>
@@ -1155,12 +1207,12 @@
             <w:pPr>
               <w:spacing w:after="120"/>
               <w:rPr>
-                <w:lang w:val="en-US"/>
+                <w:lang w:val="en-AU"/>
               </w:rPr>
             </w:pPr>
             <w:r>
               <w:rPr>
-                <w:lang w:val="en-US"/>
+                <w:lang w:val="en-AU"/>
               </w:rPr>
               <w:t>n/a</w:t>
             </w:r>
@@ -1176,19 +1228,19 @@
             <w:pPr>
               <w:spacing w:after="120"/>
               <w:rPr>
-                <w:lang w:val="en-US"/>
+                <w:lang w:val="en-AU"/>
               </w:rPr>
             </w:pPr>
             <w:r>
               <w:rPr>
                 <w:b/>
-                <w:lang w:val="en-US"/>
+                <w:lang w:val="en-AU"/>
               </w:rPr>
               <w:t>Preconditions</w:t>
             </w:r>
             <w:r>
               <w:rPr>
-                <w:lang w:val="en-US"/>
+                <w:lang w:val="en-AU"/>
               </w:rPr>
               <w:t>:</w:t>
             </w:r>
@@ -1197,28 +1249,14 @@
             <w:pPr>
               <w:spacing w:after="120"/>
               <w:rPr>
-                <w:lang w:val="en-US"/>
+                <w:lang w:val="en-AU"/>
               </w:rPr>
             </w:pPr>
             <w:r>
               <w:rPr>
-                <w:lang w:val="en-US"/>
-              </w:rPr>
-              <w:t xml:space="preserve">Arrowhead Core services such as </w:t>
-            </w:r>
-            <w:proofErr w:type="spellStart"/>
-            <w:r>
-              <w:rPr>
-                <w:lang w:val="en-US"/>
-              </w:rPr>
-              <w:t>ServiceRegistry</w:t>
-            </w:r>
-            <w:proofErr w:type="spellEnd"/>
-            <w:r>
-              <w:rPr>
-                <w:lang w:val="en-US"/>
-              </w:rPr>
-              <w:t>, Authorization and Orchestration must be started</w:t>
+                <w:lang w:val="en-AU"/>
+              </w:rPr>
+              <w:t>Arrowhead Core services such as ServiceRegistry, Authorization and Orchestration must be started</w:t>
             </w:r>
           </w:p>
         </w:tc>
@@ -1232,19 +1270,19 @@
             <w:pPr>
               <w:spacing w:after="120"/>
               <w:rPr>
-                <w:lang w:val="en-US"/>
+                <w:lang w:val="en-AU"/>
               </w:rPr>
             </w:pPr>
             <w:r>
               <w:rPr>
                 <w:b/>
-                <w:lang w:val="en-US"/>
+                <w:lang w:val="en-AU"/>
               </w:rPr>
               <w:t>Main flow</w:t>
             </w:r>
             <w:r>
               <w:rPr>
-                <w:lang w:val="en-US"/>
+                <w:lang w:val="en-AU"/>
               </w:rPr>
               <w:t>:</w:t>
             </w:r>
@@ -1258,18 +1296,18 @@
               </w:numPr>
               <w:spacing w:after="120"/>
               <w:rPr>
-                <w:lang w:val="en-US"/>
+                <w:lang w:val="en-AU"/>
               </w:rPr>
             </w:pPr>
             <w:r>
               <w:rPr>
-                <w:lang w:val="en-US"/>
+                <w:lang w:val="en-AU"/>
               </w:rPr>
               <w:t>The sleepy client creates a dynamic endpoint at the Proxy service</w:t>
             </w:r>
             <w:r>
               <w:rPr>
-                <w:lang w:val="en-US"/>
+                <w:lang w:val="en-AU"/>
               </w:rPr>
               <w:t>.</w:t>
             </w:r>
@@ -1283,12 +1321,12 @@
               </w:numPr>
               <w:spacing w:after="120"/>
               <w:rPr>
-                <w:lang w:val="en-US"/>
+                <w:lang w:val="en-AU"/>
               </w:rPr>
             </w:pPr>
             <w:r>
               <w:rPr>
-                <w:lang w:val="en-US"/>
+                <w:lang w:val="en-AU"/>
               </w:rPr>
               <w:t>The sleepy client then pushes messages to the newly created endpoint.</w:t>
             </w:r>
@@ -1302,12 +1340,12 @@
               </w:numPr>
               <w:spacing w:after="120"/>
               <w:rPr>
-                <w:lang w:val="en-US"/>
+                <w:lang w:val="en-AU"/>
               </w:rPr>
             </w:pPr>
             <w:r>
               <w:rPr>
-                <w:lang w:val="en-US"/>
+                <w:lang w:val="en-AU"/>
               </w:rPr>
               <w:t>Consuming systems can fetch the last message from the dynamic endpoint</w:t>
             </w:r>
@@ -1321,12 +1359,12 @@
               </w:numPr>
               <w:spacing w:after="120"/>
               <w:rPr>
-                <w:lang w:val="en-US"/>
+                <w:lang w:val="en-AU"/>
               </w:rPr>
             </w:pPr>
             <w:r>
               <w:rPr>
-                <w:lang w:val="en-US"/>
+                <w:lang w:val="en-AU"/>
               </w:rPr>
               <w:t>When the sleepy device is done, it can delete the endpoint to inform consumers that no more data will be available.</w:t>
             </w:r>
@@ -1342,19 +1380,19 @@
             <w:pPr>
               <w:spacing w:after="120"/>
               <w:rPr>
-                <w:lang w:val="en-US"/>
+                <w:lang w:val="en-AU"/>
               </w:rPr>
             </w:pPr>
             <w:r>
               <w:rPr>
                 <w:b/>
-                <w:lang w:val="en-US"/>
+                <w:lang w:val="en-AU"/>
               </w:rPr>
               <w:t>Postconditions</w:t>
             </w:r>
             <w:r>
               <w:rPr>
-                <w:lang w:val="en-US"/>
+                <w:lang w:val="en-AU"/>
               </w:rPr>
               <w:t>:</w:t>
             </w:r>
@@ -1363,12 +1401,12 @@
             <w:pPr>
               <w:spacing w:after="120"/>
               <w:rPr>
-                <w:lang w:val="en-US"/>
+                <w:lang w:val="en-AU"/>
               </w:rPr>
             </w:pPr>
             <w:r>
               <w:rPr>
-                <w:lang w:val="en-US"/>
+                <w:lang w:val="en-AU"/>
               </w:rPr>
               <w:t>n/a</w:t>
             </w:r>
@@ -1384,19 +1422,19 @@
             <w:pPr>
               <w:spacing w:after="120"/>
               <w:rPr>
-                <w:lang w:val="en-US"/>
+                <w:lang w:val="en-AU"/>
               </w:rPr>
             </w:pPr>
             <w:r>
               <w:rPr>
                 <w:b/>
-                <w:lang w:val="en-US"/>
+                <w:lang w:val="en-AU"/>
               </w:rPr>
               <w:t>Alternative flows</w:t>
             </w:r>
             <w:r>
               <w:rPr>
-                <w:lang w:val="en-US"/>
+                <w:lang w:val="en-AU"/>
               </w:rPr>
               <w:t>:</w:t>
             </w:r>
@@ -1405,12 +1443,12 @@
             <w:pPr>
               <w:spacing w:after="120"/>
               <w:rPr>
-                <w:lang w:val="en-US"/>
+                <w:lang w:val="en-AU"/>
               </w:rPr>
             </w:pPr>
             <w:r>
               <w:rPr>
-                <w:lang w:val="en-US"/>
+                <w:lang w:val="en-AU"/>
               </w:rPr>
               <w:t>The Historian service can also be used for the same purpose, albeit with higher overhead and latency.</w:t>
             </w:r>
@@ -1422,19 +1460,19 @@
       <w:pPr>
         <w:pStyle w:val="BodyText"/>
         <w:rPr>
-          <w:lang w:val="en-US" w:eastAsia="en-US"/>
+          <w:lang w:val="en-AU" w:eastAsia="en-US"/>
         </w:rPr>
       </w:pPr>
     </w:p>
     <w:p>
       <w:pPr>
         <w:rPr>
-          <w:lang w:val="en-US" w:eastAsia="en-US"/>
-        </w:rPr>
-      </w:pPr>
-      <w:r>
-        <w:rPr>
-          <w:lang w:val="en-US" w:eastAsia="en-US"/>
+          <w:lang w:val="en-AU" w:eastAsia="en-US"/>
+        </w:rPr>
+      </w:pPr>
+      <w:r>
+        <w:rPr>
+          <w:lang w:val="en-AU" w:eastAsia="en-US"/>
         </w:rPr>
         <w:br w:type="page"/>
       </w:r>
@@ -1458,23 +1496,16 @@
               <w:spacing w:after="120"/>
               <w:rPr>
                 <w:b/>
-                <w:lang w:val="en-US"/>
+                <w:lang w:val="en-AU"/>
               </w:rPr>
             </w:pPr>
             <w:r>
               <w:rPr>
                 <w:b/>
-                <w:lang w:val="en-US"/>
+                <w:lang w:val="en-AU"/>
               </w:rPr>
               <w:lastRenderedPageBreak/>
-              <w:t xml:space="preserve">Name of the </w:t>
-            </w:r>
-            <w:r>
-              <w:rPr>
-                <w:b/>
-                <w:lang w:val="en-US"/>
-              </w:rPr>
-              <w:t>Use-case</w:t>
+              <w:t>Name of the Use-case</w:t>
             </w:r>
           </w:p>
         </w:tc>
@@ -1487,17 +1518,27 @@
           <w:p>
             <w:pPr>
               <w:spacing w:after="120"/>
+              <w:rPr>
+                <w:lang w:val="en-AU"/>
+              </w:rPr>
             </w:pPr>
             <w:r>
               <w:rPr>
                 <w:b/>
+                <w:lang w:val="en-AU"/>
               </w:rPr>
               <w:t>ID</w:t>
             </w:r>
             <w:r>
+              <w:rPr>
+                <w:lang w:val="en-AU"/>
+              </w:rPr>
               <w:t xml:space="preserve">: </w:t>
             </w:r>
             <w:r>
+              <w:rPr>
+                <w:lang w:val="en-AU"/>
+              </w:rPr>
               <w:t>HS-1</w:t>
             </w:r>
           </w:p>
@@ -1512,19 +1553,19 @@
             <w:pPr>
               <w:spacing w:after="120"/>
               <w:rPr>
-                <w:lang w:val="en-US"/>
+                <w:lang w:val="en-AU"/>
               </w:rPr>
             </w:pPr>
             <w:r>
               <w:rPr>
                 <w:b/>
-                <w:lang w:val="en-US"/>
+                <w:lang w:val="en-AU"/>
               </w:rPr>
               <w:t>Brief description</w:t>
             </w:r>
             <w:r>
               <w:rPr>
-                <w:lang w:val="en-US"/>
+                <w:lang w:val="en-AU"/>
               </w:rPr>
               <w:t>:</w:t>
             </w:r>
@@ -1533,30 +1574,30 @@
             <w:pPr>
               <w:spacing w:after="120"/>
               <w:rPr>
-                <w:lang w:val="en-US"/>
+                <w:lang w:val="en-AU"/>
               </w:rPr>
             </w:pPr>
             <w:r>
               <w:rPr>
-                <w:lang w:val="en-US"/>
+                <w:lang w:val="en-AU"/>
               </w:rPr>
               <w:t xml:space="preserve">The </w:t>
             </w:r>
             <w:r>
               <w:rPr>
-                <w:lang w:val="en-US"/>
+                <w:lang w:val="en-AU"/>
               </w:rPr>
               <w:t>Historian service is used to</w:t>
             </w:r>
             <w:r>
               <w:rPr>
-                <w:lang w:val="en-US"/>
+                <w:lang w:val="en-AU"/>
               </w:rPr>
               <w:t xml:space="preserve"> </w:t>
             </w:r>
             <w:r>
               <w:rPr>
-                <w:lang w:val="en-US"/>
+                <w:lang w:val="en-AU"/>
               </w:rPr>
               <w:t>store data from an Arrowhead sensor system (producer).</w:t>
             </w:r>
@@ -1572,19 +1613,19 @@
             <w:pPr>
               <w:spacing w:after="120"/>
               <w:rPr>
-                <w:lang w:val="en-US"/>
+                <w:lang w:val="en-AU"/>
               </w:rPr>
             </w:pPr>
             <w:r>
               <w:rPr>
                 <w:b/>
-                <w:lang w:val="en-GB"/>
+                <w:lang w:val="en-AU"/>
               </w:rPr>
               <w:t>Primary actors</w:t>
             </w:r>
             <w:r>
               <w:rPr>
-                <w:lang w:val="en-US"/>
+                <w:lang w:val="en-AU"/>
               </w:rPr>
               <w:t>:</w:t>
             </w:r>
@@ -1593,23 +1634,15 @@
             <w:pPr>
               <w:spacing w:after="120"/>
               <w:rPr>
-                <w:lang w:val="en-US"/>
+                <w:lang w:val="en-AU"/>
               </w:rPr>
             </w:pPr>
             <w:r>
               <w:rPr>
-                <w:lang w:val="en-US"/>
-              </w:rPr>
-              <w:t xml:space="preserve">An Arrowhead sensor, the </w:t>
-            </w:r>
-            <w:proofErr w:type="spellStart"/>
-            <w:r>
-              <w:rPr>
-                <w:lang w:val="en-US"/>
-              </w:rPr>
-              <w:t>DataManager</w:t>
-            </w:r>
-            <w:proofErr w:type="spellEnd"/>
+                <w:lang w:val="en-AU"/>
+              </w:rPr>
+              <w:t>An Arrowhead sensor, the DataManager</w:t>
+            </w:r>
           </w:p>
         </w:tc>
       </w:tr>
@@ -1622,19 +1655,19 @@
             <w:pPr>
               <w:spacing w:after="120"/>
               <w:rPr>
-                <w:lang w:val="en-US"/>
+                <w:lang w:val="en-AU"/>
               </w:rPr>
             </w:pPr>
             <w:r>
               <w:rPr>
                 <w:b/>
-                <w:lang w:val="en-US"/>
+                <w:lang w:val="en-AU"/>
               </w:rPr>
               <w:t>Secondary actors</w:t>
             </w:r>
             <w:r>
               <w:rPr>
-                <w:lang w:val="en-US"/>
+                <w:lang w:val="en-AU"/>
               </w:rPr>
               <w:t>:</w:t>
             </w:r>
@@ -1643,12 +1676,12 @@
             <w:pPr>
               <w:spacing w:after="120"/>
               <w:rPr>
-                <w:lang w:val="en-US"/>
+                <w:lang w:val="en-AU"/>
               </w:rPr>
             </w:pPr>
             <w:r>
               <w:rPr>
-                <w:lang w:val="en-US"/>
+                <w:lang w:val="en-AU"/>
               </w:rPr>
               <w:t>Sensor data consuming system</w:t>
             </w:r>
@@ -1664,19 +1697,19 @@
             <w:pPr>
               <w:spacing w:after="120"/>
               <w:rPr>
-                <w:lang w:val="en-US"/>
+                <w:lang w:val="en-AU"/>
               </w:rPr>
             </w:pPr>
             <w:r>
               <w:rPr>
                 <w:b/>
-                <w:lang w:val="en-US"/>
+                <w:lang w:val="en-AU"/>
               </w:rPr>
               <w:t>Preconditions</w:t>
             </w:r>
             <w:r>
               <w:rPr>
-                <w:lang w:val="en-US"/>
+                <w:lang w:val="en-AU"/>
               </w:rPr>
               <w:t>:</w:t>
             </w:r>
@@ -1685,18 +1718,18 @@
             <w:pPr>
               <w:spacing w:after="120"/>
               <w:rPr>
-                <w:lang w:val="en-US"/>
+                <w:lang w:val="en-AU"/>
               </w:rPr>
             </w:pPr>
             <w:r>
               <w:rPr>
-                <w:lang w:val="en-US"/>
+                <w:lang w:val="en-AU"/>
               </w:rPr>
               <w:t>The Core services are available for security, service registry and orchestration.</w:t>
             </w:r>
             <w:r>
               <w:rPr>
-                <w:lang w:val="en-US"/>
+                <w:lang w:val="en-AU"/>
               </w:rPr>
               <w:t xml:space="preserve"> </w:t>
             </w:r>
@@ -1712,19 +1745,19 @@
             <w:pPr>
               <w:spacing w:after="120"/>
               <w:rPr>
-                <w:lang w:val="en-US"/>
+                <w:lang w:val="en-AU"/>
               </w:rPr>
             </w:pPr>
             <w:r>
               <w:rPr>
                 <w:b/>
-                <w:lang w:val="en-US"/>
+                <w:lang w:val="en-AU"/>
               </w:rPr>
               <w:t>Main flow</w:t>
             </w:r>
             <w:r>
               <w:rPr>
-                <w:lang w:val="en-US"/>
+                <w:lang w:val="en-AU"/>
               </w:rPr>
               <w:t>:</w:t>
             </w:r>
@@ -1738,46 +1771,32 @@
               </w:numPr>
               <w:spacing w:after="120"/>
               <w:rPr>
-                <w:lang w:val="en-US"/>
+                <w:lang w:val="en-AU"/>
               </w:rPr>
             </w:pPr>
             <w:r>
               <w:rPr>
-                <w:lang w:val="en-US"/>
+                <w:lang w:val="en-AU"/>
               </w:rPr>
               <w:t xml:space="preserve">The </w:t>
             </w:r>
             <w:r>
               <w:rPr>
-                <w:lang w:val="en-US"/>
+                <w:lang w:val="en-AU"/>
               </w:rPr>
               <w:t>sensor system</w:t>
             </w:r>
             <w:r>
               <w:rPr>
-                <w:lang w:val="en-US"/>
+                <w:lang w:val="en-AU"/>
               </w:rPr>
               <w:t xml:space="preserve"> </w:t>
             </w:r>
             <w:r>
               <w:rPr>
-                <w:lang w:val="en-US"/>
-              </w:rPr>
-              <w:t xml:space="preserve">pushes data to the </w:t>
-            </w:r>
-            <w:proofErr w:type="spellStart"/>
-            <w:r>
-              <w:rPr>
-                <w:lang w:val="en-US"/>
-              </w:rPr>
-              <w:t>DataManager</w:t>
-            </w:r>
-            <w:proofErr w:type="spellEnd"/>
-            <w:r>
-              <w:rPr>
-                <w:lang w:val="en-US"/>
-              </w:rPr>
-              <w:t xml:space="preserve"> using the Historian service at regular or intervals, or when events occur</w:t>
+                <w:lang w:val="en-AU"/>
+              </w:rPr>
+              <w:t>pushes data to the DataManager using the Historian service at regular or intervals, or when events occur</w:t>
             </w:r>
           </w:p>
           <w:p>
@@ -1789,18 +1808,18 @@
               </w:numPr>
               <w:spacing w:after="120"/>
               <w:rPr>
-                <w:lang w:val="en-US"/>
+                <w:lang w:val="en-AU"/>
               </w:rPr>
             </w:pPr>
             <w:r>
               <w:rPr>
-                <w:lang w:val="en-US"/>
+                <w:lang w:val="en-AU"/>
               </w:rPr>
               <w:t>The consuming system fetches data</w:t>
             </w:r>
             <w:r>
               <w:rPr>
-                <w:lang w:val="en-US"/>
+                <w:lang w:val="en-AU"/>
               </w:rPr>
               <w:t xml:space="preserve"> using the database capabilities of the Historian the guarantee that no messages are lost.</w:t>
             </w:r>
@@ -1816,19 +1835,19 @@
             <w:pPr>
               <w:spacing w:after="120"/>
               <w:rPr>
-                <w:lang w:val="en-US"/>
+                <w:lang w:val="en-AU"/>
               </w:rPr>
             </w:pPr>
             <w:r>
               <w:rPr>
                 <w:b/>
-                <w:lang w:val="en-US"/>
+                <w:lang w:val="en-AU"/>
               </w:rPr>
               <w:t>Postconditions</w:t>
             </w:r>
             <w:r>
               <w:rPr>
-                <w:lang w:val="en-US"/>
+                <w:lang w:val="en-AU"/>
               </w:rPr>
               <w:t>:</w:t>
             </w:r>
@@ -1837,12 +1856,12 @@
             <w:pPr>
               <w:spacing w:after="120"/>
               <w:rPr>
-                <w:lang w:val="en-US"/>
+                <w:lang w:val="en-AU"/>
               </w:rPr>
             </w:pPr>
             <w:r>
               <w:rPr>
-                <w:lang w:val="en-US"/>
+                <w:lang w:val="en-AU"/>
               </w:rPr>
               <w:t>n/a</w:t>
             </w:r>
@@ -1858,19 +1877,19 @@
             <w:pPr>
               <w:spacing w:after="120"/>
               <w:rPr>
-                <w:lang w:val="en-US"/>
+                <w:lang w:val="en-AU"/>
               </w:rPr>
             </w:pPr>
             <w:r>
               <w:rPr>
                 <w:b/>
-                <w:lang w:val="en-US"/>
+                <w:lang w:val="en-AU"/>
               </w:rPr>
               <w:t>Alternative flows</w:t>
             </w:r>
             <w:r>
               <w:rPr>
-                <w:lang w:val="en-US"/>
+                <w:lang w:val="en-AU"/>
               </w:rPr>
               <w:t>:</w:t>
             </w:r>
@@ -1879,12 +1898,12 @@
             <w:pPr>
               <w:spacing w:after="120"/>
               <w:rPr>
-                <w:lang w:val="en-US"/>
+                <w:lang w:val="en-AU"/>
               </w:rPr>
             </w:pPr>
             <w:r>
               <w:rPr>
-                <w:lang w:val="en-US"/>
+                <w:lang w:val="en-AU"/>
               </w:rPr>
               <w:t>The Proxy could be used, however since the proxy only stores one message data can be lost of the consumers do to fetch fast enough.</w:t>
             </w:r>
@@ -1896,7 +1915,7 @@
       <w:pPr>
         <w:pStyle w:val="BodyText"/>
         <w:rPr>
-          <w:lang w:val="en-US" w:eastAsia="en-US"/>
+          <w:lang w:val="en-AU" w:eastAsia="en-US"/>
         </w:rPr>
         <w:sectPr>
           <w:headerReference w:type="default" r:id="rId10"/>
@@ -1907,45 +1926,47 @@
           <w:docGrid w:linePitch="360"/>
         </w:sectPr>
       </w:pPr>
-      <w:bookmarkStart w:id="1" w:name="_GoBack"/>
+    </w:p>
+    <w:p>
+      <w:pPr>
+        <w:pStyle w:val="BodyText"/>
+        <w:rPr>
+          <w:lang w:val="en-AU"/>
+        </w:rPr>
+      </w:pPr>
+    </w:p>
+    <w:p>
+      <w:pPr>
+        <w:pStyle w:val="Title"/>
+        <w:spacing w:before="600"/>
+        <w:rPr>
+          <w:lang w:val="en-AU"/>
+        </w:rPr>
+      </w:pPr>
+      <w:bookmarkStart w:id="1" w:name="_Toc375649367"/>
+      <w:r>
+        <w:rPr>
+          <w:lang w:val="en-AU"/>
+        </w:rPr>
+        <w:t>Application services</w:t>
+      </w:r>
       <w:bookmarkEnd w:id="1"/>
     </w:p>
     <w:p>
       <w:pPr>
-        <w:pStyle w:val="BodyText"/>
-      </w:pPr>
-    </w:p>
-    <w:p>
-      <w:pPr>
-        <w:pStyle w:val="Title"/>
-        <w:spacing w:before="600"/>
-      </w:pPr>
-      <w:bookmarkStart w:id="2" w:name="_Toc375649367"/>
-      <w:proofErr w:type="spellStart"/>
-      <w:r>
-        <w:t>Application</w:t>
-      </w:r>
-      <w:proofErr w:type="spellEnd"/>
-      <w:r>
-        <w:t xml:space="preserve"> services</w:t>
+        <w:pStyle w:val="Heading1"/>
+        <w:rPr>
+          <w:lang w:val="en-AU"/>
+        </w:rPr>
+      </w:pPr>
+      <w:bookmarkStart w:id="2" w:name="_Toc375649368"/>
+      <w:r>
+        <w:rPr>
+          <w:lang w:val="en-AU"/>
+        </w:rPr>
+        <w:t>Produced Services</w:t>
       </w:r>
       <w:bookmarkEnd w:id="2"/>
-    </w:p>
-    <w:p>
-      <w:pPr>
-        <w:pStyle w:val="Heading1"/>
-        <w:rPr>
-          <w:lang w:val="en-US"/>
-        </w:rPr>
-      </w:pPr>
-      <w:bookmarkStart w:id="3" w:name="_Toc375649368"/>
-      <w:r>
-        <w:rPr>
-          <w:lang w:val="en-US"/>
-        </w:rPr>
-        <w:t>Produced Services</w:t>
-      </w:r>
-      <w:bookmarkEnd w:id="3"/>
     </w:p>
     <w:tbl>
       <w:tblPr>
@@ -1971,9 +1992,13 @@
                 <w:b/>
                 <w:color w:val="000000" w:themeColor="text1"/>
                 <w:sz w:val="32"/>
+                <w:lang w:val="en-AU"/>
               </w:rPr>
             </w:pPr>
             <w:r>
+              <w:rPr>
+                <w:lang w:val="en-AU"/>
+              </w:rPr>
               <w:t>Service</w:t>
             </w:r>
           </w:p>
@@ -1991,13 +2016,15 @@
                 <w:b/>
                 <w:color w:val="000000" w:themeColor="text1"/>
                 <w:sz w:val="32"/>
+                <w:lang w:val="en-AU"/>
               </w:rPr>
             </w:pPr>
-            <w:proofErr w:type="spellStart"/>
-            <w:r>
+            <w:r>
+              <w:rPr>
+                <w:lang w:val="en-AU"/>
+              </w:rPr>
               <w:t>Description</w:t>
             </w:r>
-            <w:proofErr w:type="spellEnd"/>
           </w:p>
         </w:tc>
       </w:tr>
@@ -2015,9 +2042,13 @@
                 <w:b/>
                 <w:color w:val="000000" w:themeColor="text1"/>
                 <w:sz w:val="32"/>
+                <w:lang w:val="en-AU"/>
               </w:rPr>
             </w:pPr>
             <w:r>
+              <w:rPr>
+                <w:lang w:val="en-AU"/>
+              </w:rPr>
               <w:t>Historian</w:t>
             </w:r>
           </w:p>
@@ -2034,12 +2065,12 @@
                 <w:b/>
                 <w:color w:val="000000" w:themeColor="text1"/>
                 <w:sz w:val="32"/>
-                <w:lang w:val="en-US"/>
+                <w:lang w:val="en-AU"/>
               </w:rPr>
             </w:pPr>
             <w:r>
               <w:rPr>
-                <w:lang w:val="en-US"/>
+                <w:lang w:val="en-AU"/>
               </w:rPr>
               <w:t>To be used in a local cloud</w:t>
             </w:r>
@@ -2060,9 +2091,13 @@
                 <w:b/>
                 <w:color w:val="000000" w:themeColor="text1"/>
                 <w:sz w:val="32"/>
+                <w:lang w:val="en-AU"/>
               </w:rPr>
             </w:pPr>
             <w:r>
+              <w:rPr>
+                <w:lang w:val="en-AU"/>
+              </w:rPr>
               <w:t>Proxy</w:t>
             </w:r>
           </w:p>
@@ -2079,12 +2114,12 @@
                 <w:b/>
                 <w:color w:val="000000" w:themeColor="text1"/>
                 <w:sz w:val="32"/>
-                <w:lang w:val="en-US"/>
+                <w:lang w:val="en-AU"/>
               </w:rPr>
             </w:pPr>
             <w:r>
               <w:rPr>
-                <w:lang w:val="en-US"/>
+                <w:lang w:val="en-AU"/>
               </w:rPr>
               <w:t>To be used in a local cloud</w:t>
             </w:r>
@@ -2096,17 +2131,17 @@
       <w:pPr>
         <w:pStyle w:val="Heading1"/>
         <w:rPr>
-          <w:lang w:val="en-US"/>
-        </w:rPr>
-      </w:pPr>
-      <w:bookmarkStart w:id="4" w:name="_Toc375649369"/>
-      <w:r>
-        <w:rPr>
-          <w:lang w:val="en-US"/>
+          <w:lang w:val="en-AU"/>
+        </w:rPr>
+      </w:pPr>
+      <w:bookmarkStart w:id="3" w:name="_Toc375649369"/>
+      <w:r>
+        <w:rPr>
+          <w:lang w:val="en-AU"/>
         </w:rPr>
         <w:t>Consumed Services</w:t>
       </w:r>
-      <w:bookmarkEnd w:id="4"/>
+      <w:bookmarkEnd w:id="3"/>
     </w:p>
     <w:tbl>
       <w:tblPr>
@@ -2132,9 +2167,13 @@
                 <w:b/>
                 <w:color w:val="000000" w:themeColor="text1"/>
                 <w:sz w:val="32"/>
+                <w:lang w:val="en-AU"/>
               </w:rPr>
             </w:pPr>
             <w:r>
+              <w:rPr>
+                <w:lang w:val="en-AU"/>
+              </w:rPr>
               <w:t>Service</w:t>
             </w:r>
           </w:p>
@@ -2152,13 +2191,15 @@
                 <w:b/>
                 <w:color w:val="000000" w:themeColor="text1"/>
                 <w:sz w:val="32"/>
+                <w:lang w:val="en-AU"/>
               </w:rPr>
             </w:pPr>
-            <w:proofErr w:type="spellStart"/>
-            <w:r>
+            <w:r>
+              <w:rPr>
+                <w:lang w:val="en-AU"/>
+              </w:rPr>
               <w:t>Description</w:t>
             </w:r>
-            <w:proofErr w:type="spellEnd"/>
           </w:p>
         </w:tc>
       </w:tr>
@@ -2175,16 +2216,21 @@
                 <w:b/>
                 <w:color w:val="000000" w:themeColor="text1"/>
                 <w:sz w:val="32"/>
+                <w:lang w:val="en-AU"/>
               </w:rPr>
             </w:pPr>
-            <w:proofErr w:type="spellStart"/>
-            <w:r>
+            <w:r>
+              <w:rPr>
+                <w:lang w:val="en-AU"/>
+              </w:rPr>
               <w:t>Service</w:t>
             </w:r>
             <w:r>
+              <w:rPr>
+                <w:lang w:val="en-AU"/>
+              </w:rPr>
               <w:t>Registry</w:t>
             </w:r>
-            <w:proofErr w:type="spellEnd"/>
           </w:p>
         </w:tc>
         <w:tc>
@@ -2197,14 +2243,14 @@
               <w:rPr>
                 <w:rFonts w:ascii="Calibri" w:hAnsi="Calibri"/>
                 <w:color w:val="000000" w:themeColor="text1"/>
-                <w:lang w:val="en-US"/>
+                <w:lang w:val="en-AU"/>
               </w:rPr>
             </w:pPr>
             <w:r>
               <w:rPr>
                 <w:rFonts w:ascii="Calibri" w:hAnsi="Calibri"/>
                 <w:color w:val="000000" w:themeColor="text1"/>
-                <w:lang w:val="en-US"/>
+                <w:lang w:val="en-AU"/>
               </w:rPr>
               <w:t>To publish the Historian and Proxy services</w:t>
             </w:r>
@@ -2219,12 +2265,16 @@
           <w:p>
             <w:pPr>
               <w:pStyle w:val="BodyText"/>
+              <w:rPr>
+                <w:lang w:val="en-AU"/>
+              </w:rPr>
             </w:pPr>
-            <w:proofErr w:type="spellStart"/>
-            <w:r>
+            <w:r>
+              <w:rPr>
+                <w:lang w:val="en-AU"/>
+              </w:rPr>
               <w:t>Orchestration</w:t>
             </w:r>
-            <w:proofErr w:type="spellEnd"/>
           </w:p>
         </w:tc>
         <w:tc>
@@ -2237,14 +2287,14 @@
               <w:rPr>
                 <w:rFonts w:ascii="Calibri" w:hAnsi="Calibri"/>
                 <w:color w:val="000000" w:themeColor="text1"/>
-                <w:lang w:val="en-US"/>
+                <w:lang w:val="en-AU"/>
               </w:rPr>
             </w:pPr>
             <w:r>
               <w:rPr>
                 <w:rFonts w:ascii="Calibri" w:hAnsi="Calibri"/>
                 <w:color w:val="000000" w:themeColor="text1"/>
-                <w:lang w:val="en-US"/>
+                <w:lang w:val="en-AU"/>
               </w:rPr>
               <w:t>To know which other services to interact with</w:t>
             </w:r>
@@ -2252,7 +2302,7 @@
               <w:rPr>
                 <w:rFonts w:ascii="Calibri" w:hAnsi="Calibri"/>
                 <w:color w:val="000000" w:themeColor="text1"/>
-                <w:lang w:val="en-US"/>
+                <w:lang w:val="en-AU"/>
               </w:rPr>
               <w:t xml:space="preserve"> (currently none)</w:t>
             </w:r>
@@ -2267,12 +2317,16 @@
           <w:p>
             <w:pPr>
               <w:pStyle w:val="BodyText"/>
+              <w:rPr>
+                <w:lang w:val="en-AU"/>
+              </w:rPr>
             </w:pPr>
-            <w:proofErr w:type="spellStart"/>
-            <w:r>
+            <w:r>
+              <w:rPr>
+                <w:lang w:val="en-AU"/>
+              </w:rPr>
               <w:t>Configuration</w:t>
             </w:r>
-            <w:proofErr w:type="spellEnd"/>
           </w:p>
         </w:tc>
         <w:tc>
@@ -2285,14 +2339,14 @@
               <w:rPr>
                 <w:rFonts w:ascii="Calibri" w:hAnsi="Calibri"/>
                 <w:color w:val="000000" w:themeColor="text1"/>
-                <w:lang w:val="en-US"/>
+                <w:lang w:val="en-AU"/>
               </w:rPr>
             </w:pPr>
             <w:r>
               <w:rPr>
                 <w:rFonts w:ascii="Calibri" w:hAnsi="Calibri"/>
                 <w:color w:val="000000" w:themeColor="text1"/>
-                <w:lang w:val="en-US"/>
+                <w:lang w:val="en-AU"/>
               </w:rPr>
               <w:t>To obtain configuration parameters</w:t>
             </w:r>
@@ -2300,7 +2354,7 @@
               <w:rPr>
                 <w:rFonts w:ascii="Calibri" w:hAnsi="Calibri"/>
                 <w:color w:val="000000" w:themeColor="text1"/>
-                <w:lang w:val="en-US"/>
+                <w:lang w:val="en-AU"/>
               </w:rPr>
               <w:t xml:space="preserve"> (currently none)</w:t>
             </w:r>
@@ -2313,15 +2367,22 @@
         <w:pStyle w:val="Title"/>
         <w:keepNext/>
         <w:spacing w:before="600"/>
-      </w:pPr>
-      <w:bookmarkStart w:id="5" w:name="_Toc375649370"/>
-      <w:proofErr w:type="spellStart"/>
-      <w:r>
+        <w:rPr>
+          <w:lang w:val="en-AU"/>
+        </w:rPr>
+      </w:pPr>
+      <w:bookmarkStart w:id="4" w:name="_Toc375649370"/>
+      <w:r>
+        <w:rPr>
+          <w:lang w:val="en-AU"/>
+        </w:rPr>
         <w:t>Security</w:t>
       </w:r>
-      <w:bookmarkEnd w:id="5"/>
-      <w:proofErr w:type="spellEnd"/>
-      <w:r>
+      <w:bookmarkEnd w:id="4"/>
+      <w:r>
+        <w:rPr>
+          <w:lang w:val="en-AU"/>
+        </w:rPr>
         <w:t xml:space="preserve"> </w:t>
       </w:r>
     </w:p>
@@ -2329,114 +2390,100 @@
       <w:pPr>
         <w:pStyle w:val="BodyText"/>
         <w:rPr>
-          <w:lang w:val="en-US"/>
-        </w:rPr>
-      </w:pPr>
-      <w:r>
-        <w:rPr>
-          <w:lang w:val="en-US"/>
-        </w:rPr>
-        <w:t xml:space="preserve">The </w:t>
-      </w:r>
-      <w:proofErr w:type="spellStart"/>
-      <w:r>
-        <w:rPr>
-          <w:lang w:val="en-US"/>
-        </w:rPr>
-        <w:t>DataManager</w:t>
-      </w:r>
-      <w:proofErr w:type="spellEnd"/>
-      <w:r>
-        <w:rPr>
-          <w:lang w:val="en-US"/>
-        </w:rPr>
-        <w:t xml:space="preserve"> can run in secure or insecure mode. In insecure mode, any system can publish and fetch data to any resource. In secure mode, the communication is encrypted, only a system with a valid certificate can publish to the corresponding resource.</w:t>
-      </w:r>
-      <w:r>
-        <w:rPr>
-          <w:lang w:val="en-US"/>
+          <w:lang w:val="en-AU"/>
+        </w:rPr>
+      </w:pPr>
+      <w:r>
+        <w:rPr>
+          <w:lang w:val="en-AU"/>
+        </w:rPr>
+        <w:t>The DataManager can run in secure or insecure mode. In insecure mode, any system can publish and fetch data to any resource. In secure mode, the communication is encrypted, only a system with a valid certificate can publish to the corresponding resource.</w:t>
+      </w:r>
+      <w:r>
+        <w:rPr>
+          <w:lang w:val="en-AU"/>
         </w:rPr>
         <w:t xml:space="preserve"> Details about the security is available in the documentation [</w:t>
       </w:r>
       <w:r>
         <w:rPr>
-          <w:lang w:val="en-US"/>
+          <w:lang w:val="en-AU"/>
         </w:rPr>
         <w:fldChar w:fldCharType="begin"/>
       </w:r>
       <w:r>
         <w:rPr>
-          <w:lang w:val="en-US"/>
+          <w:lang w:val="en-AU"/>
         </w:rPr>
         <w:instrText xml:space="preserve"> REF _Ref528591852 \r \h </w:instrText>
       </w:r>
       <w:r>
         <w:rPr>
-          <w:lang w:val="en-US"/>
-        </w:rPr>
-      </w:r>
-      <w:r>
-        <w:rPr>
-          <w:lang w:val="en-US"/>
+          <w:lang w:val="en-AU"/>
+        </w:rPr>
+      </w:r>
+      <w:r>
+        <w:rPr>
+          <w:lang w:val="en-AU"/>
         </w:rPr>
         <w:fldChar w:fldCharType="separate"/>
       </w:r>
       <w:r>
         <w:rPr>
-          <w:lang w:val="en-US"/>
+          <w:lang w:val="en-AU"/>
         </w:rPr>
         <w:t>2</w:t>
       </w:r>
       <w:r>
         <w:rPr>
-          <w:lang w:val="en-US"/>
+          <w:lang w:val="en-AU"/>
         </w:rPr>
         <w:fldChar w:fldCharType="end"/>
       </w:r>
       <w:r>
         <w:rPr>
-          <w:lang w:val="en-US"/>
+          <w:lang w:val="en-AU"/>
         </w:rPr>
         <w:t>] and [</w:t>
       </w:r>
       <w:r>
         <w:rPr>
-          <w:lang w:val="en-US"/>
+          <w:lang w:val="en-AU"/>
         </w:rPr>
         <w:fldChar w:fldCharType="begin"/>
       </w:r>
       <w:r>
         <w:rPr>
-          <w:lang w:val="en-US"/>
+          <w:lang w:val="en-AU"/>
         </w:rPr>
         <w:instrText xml:space="preserve"> REF _Ref528591868 \r \h </w:instrText>
       </w:r>
       <w:r>
         <w:rPr>
-          <w:lang w:val="en-US"/>
-        </w:rPr>
-      </w:r>
-      <w:r>
-        <w:rPr>
-          <w:lang w:val="en-US"/>
+          <w:lang w:val="en-AU"/>
+        </w:rPr>
+      </w:r>
+      <w:r>
+        <w:rPr>
+          <w:lang w:val="en-AU"/>
         </w:rPr>
         <w:fldChar w:fldCharType="separate"/>
       </w:r>
       <w:r>
         <w:rPr>
-          <w:lang w:val="en-US"/>
+          <w:lang w:val="en-AU"/>
         </w:rPr>
         <w:t>3</w:t>
       </w:r>
       <w:r>
         <w:rPr>
-          <w:lang w:val="en-US"/>
+          <w:lang w:val="en-AU"/>
         </w:rPr>
         <w:fldChar w:fldCharType="end"/>
       </w:r>
       <w:r>
         <w:rPr>
-          <w:lang w:val="en-US"/>
+          <w:lang w:val="en-AU"/>
         </w:rPr>
         <w:t>].</w:t>
       </w:r>
@@ -2445,7 +2492,7 @@
       <w:pPr>
         <w:pStyle w:val="BodyText"/>
         <w:rPr>
-          <w:lang w:val="en-US"/>
+          <w:lang w:val="en-AU"/>
         </w:rPr>
       </w:pPr>
     </w:p>
@@ -2453,7 +2500,7 @@
       <w:pPr>
         <w:pStyle w:val="BodyText"/>
         <w:rPr>
-          <w:lang w:val="en-US"/>
+          <w:lang w:val="en-AU"/>
         </w:rPr>
       </w:pPr>
     </w:p>
@@ -2461,13 +2508,13 @@
       <w:pPr>
         <w:rPr>
           <w:i/>
-          <w:lang w:val="en-US"/>
+          <w:lang w:val="en-AU"/>
         </w:rPr>
       </w:pPr>
       <w:r>
         <w:rPr>
           <w:i/>
-          <w:lang w:val="en-US"/>
+          <w:lang w:val="en-AU"/>
         </w:rPr>
         <w:br w:type="page"/>
       </w:r>
@@ -2475,82 +2522,54 @@
     <w:p>
       <w:pPr>
         <w:pStyle w:val="Title"/>
-      </w:pPr>
-      <w:r>
-        <w:rPr>
-          <w:lang w:val="en-US"/>
+        <w:rPr>
+          <w:lang w:val="en-AU"/>
+        </w:rPr>
+      </w:pPr>
+      <w:r>
+        <w:rPr>
+          <w:lang w:val="en-AU"/>
         </w:rPr>
         <w:lastRenderedPageBreak/>
         <w:tab/>
       </w:r>
-      <w:proofErr w:type="spellStart"/>
-      <w:r>
-        <w:t>Internal</w:t>
-      </w:r>
-      <w:proofErr w:type="spellEnd"/>
-      <w:r>
-        <w:t xml:space="preserve"> </w:t>
-      </w:r>
-      <w:proofErr w:type="spellStart"/>
-      <w:r>
-        <w:t>Structure</w:t>
-      </w:r>
-      <w:proofErr w:type="spellEnd"/>
+      <w:r>
+        <w:rPr>
+          <w:lang w:val="en-AU"/>
+        </w:rPr>
+        <w:t>Internal Structure</w:t>
+      </w:r>
     </w:p>
-    <w:p/>
     <w:p>
-      <w:r>
-        <w:rPr>
-          <w:lang w:val="en-US"/>
+      <w:pPr>
+        <w:rPr>
+          <w:lang w:val="en-AU"/>
+        </w:rPr>
+      </w:pPr>
+    </w:p>
+    <w:p>
+      <w:pPr>
+        <w:rPr>
+          <w:lang w:val="en-AU"/>
+        </w:rPr>
+      </w:pPr>
+      <w:r>
+        <w:rPr>
+          <w:lang w:val="en-AU"/>
         </w:rPr>
         <w:t>This module is a simple Java jar executable. It uses the config folder contents, w</w:t>
       </w:r>
       <w:r>
         <w:rPr>
-          <w:lang w:val="en-US"/>
+          <w:lang w:val="en-AU"/>
         </w:rPr>
         <w:t>here the configuration files are</w:t>
       </w:r>
       <w:r>
         <w:rPr>
-          <w:lang w:val="en-US"/>
-        </w:rPr>
-        <w:t xml:space="preserve">. </w:t>
-      </w:r>
-      <w:r>
-        <w:t xml:space="preserve">The </w:t>
-      </w:r>
-      <w:proofErr w:type="spellStart"/>
-      <w:r>
-        <w:t>code</w:t>
-      </w:r>
-      <w:proofErr w:type="spellEnd"/>
-      <w:r>
-        <w:t xml:space="preserve"> </w:t>
-      </w:r>
-      <w:proofErr w:type="spellStart"/>
-      <w:r>
-        <w:t>includes</w:t>
-      </w:r>
-      <w:proofErr w:type="spellEnd"/>
-      <w:r>
-        <w:t xml:space="preserve"> the </w:t>
-      </w:r>
-      <w:proofErr w:type="spellStart"/>
-      <w:r>
-        <w:t>following</w:t>
-      </w:r>
-      <w:proofErr w:type="spellEnd"/>
-      <w:r>
-        <w:t xml:space="preserve"> </w:t>
-      </w:r>
-      <w:proofErr w:type="spellStart"/>
-      <w:r>
-        <w:t>classes</w:t>
-      </w:r>
-      <w:proofErr w:type="spellEnd"/>
-      <w:r>
-        <w:t>:</w:t>
+          <w:lang w:val="en-AU"/>
+        </w:rPr>
+        <w:t>. The code includes the following classes:</w:t>
       </w:r>
     </w:p>
     <w:p>
@@ -2561,50 +2580,34 @@
           <w:numId w:val="12"/>
         </w:numPr>
         <w:rPr>
-          <w:lang w:val="en-US"/>
-        </w:rPr>
-      </w:pPr>
-      <w:proofErr w:type="spellStart"/>
+          <w:lang w:val="en-AU"/>
+        </w:rPr>
+      </w:pPr>
       <w:r>
         <w:rPr>
           <w:b/>
-          <w:lang w:val="en-US"/>
+          <w:lang w:val="en-AU"/>
         </w:rPr>
         <w:t>DataManager</w:t>
       </w:r>
       <w:r>
         <w:rPr>
           <w:b/>
-          <w:lang w:val="en-US"/>
+          <w:lang w:val="en-AU"/>
         </w:rPr>
         <w:t>Main</w:t>
       </w:r>
-      <w:proofErr w:type="spellEnd"/>
-      <w:r>
-        <w:rPr>
-          <w:lang w:val="en-US"/>
+      <w:r>
+        <w:rPr>
+          <w:lang w:val="en-AU"/>
         </w:rPr>
         <w:t xml:space="preserve">: starts the HTTP </w:t>
       </w:r>
       <w:r>
         <w:rPr>
-          <w:lang w:val="en-US"/>
-        </w:rPr>
-        <w:t xml:space="preserve">or the HTTPS server based on the </w:t>
-      </w:r>
-      <w:proofErr w:type="gramStart"/>
-      <w:r>
-        <w:rPr>
-          <w:lang w:val="en-US"/>
-        </w:rPr>
-        <w:t>properties</w:t>
-      </w:r>
-      <w:proofErr w:type="gramEnd"/>
-      <w:r>
-        <w:rPr>
-          <w:lang w:val="en-US"/>
-        </w:rPr>
-        <w:t xml:space="preserve"> files and command line arguments, registers into the SR</w:t>
+          <w:lang w:val="en-AU"/>
+        </w:rPr>
+        <w:t>or the HTTPS server based on the properties files and command line arguments, registers into the SR</w:t>
       </w:r>
     </w:p>
     <w:p>
@@ -2615,46 +2618,44 @@
           <w:numId w:val="12"/>
         </w:numPr>
         <w:rPr>
-          <w:lang w:val="en-US"/>
-        </w:rPr>
-      </w:pPr>
-      <w:proofErr w:type="spellStart"/>
+          <w:lang w:val="en-AU"/>
+        </w:rPr>
+      </w:pPr>
       <w:r>
         <w:rPr>
           <w:b/>
-          <w:lang w:val="en-US"/>
+          <w:lang w:val="en-AU"/>
         </w:rPr>
         <w:t>DataManager</w:t>
       </w:r>
       <w:r>
         <w:rPr>
           <w:b/>
-          <w:lang w:val="en-US"/>
+          <w:lang w:val="en-AU"/>
         </w:rPr>
         <w:t>Resource</w:t>
       </w:r>
-      <w:proofErr w:type="spellEnd"/>
-      <w:r>
-        <w:rPr>
-          <w:lang w:val="en-US"/>
+      <w:r>
+        <w:rPr>
+          <w:lang w:val="en-AU"/>
         </w:rPr>
         <w:t xml:space="preserve">: </w:t>
       </w:r>
       <w:r>
         <w:rPr>
-          <w:lang w:val="en-US"/>
+          <w:lang w:val="en-AU"/>
         </w:rPr>
         <w:t xml:space="preserve">provides </w:t>
       </w:r>
       <w:r>
         <w:rPr>
-          <w:lang w:val="en-US"/>
+          <w:lang w:val="en-AU"/>
         </w:rPr>
         <w:t>resources for</w:t>
       </w:r>
       <w:r>
         <w:rPr>
-          <w:lang w:val="en-US"/>
+          <w:lang w:val="en-AU"/>
         </w:rPr>
         <w:t xml:space="preserve"> the Proxy and Historian</w:t>
       </w:r>
@@ -2667,39 +2668,31 @@
           <w:numId w:val="12"/>
         </w:numPr>
         <w:rPr>
-          <w:lang w:val="en-US"/>
-        </w:rPr>
-      </w:pPr>
-      <w:proofErr w:type="spellStart"/>
+          <w:lang w:val="en-AU"/>
+        </w:rPr>
+      </w:pPr>
       <w:r>
         <w:rPr>
           <w:b/>
-          <w:lang w:val="en-US"/>
+          <w:lang w:val="en-AU"/>
         </w:rPr>
         <w:t>DataManagerService</w:t>
       </w:r>
-      <w:proofErr w:type="spellEnd"/>
-      <w:r>
-        <w:rPr>
-          <w:lang w:val="en-US"/>
-        </w:rPr>
-        <w:t>:</w:t>
-      </w:r>
-      <w:r>
-        <w:rPr>
-          <w:lang w:val="en-US"/>
-        </w:rPr>
-        <w:t xml:space="preserve"> provides functionality for the </w:t>
-      </w:r>
-      <w:r>
-        <w:rPr>
-          <w:lang w:val="en-US"/>
+      <w:r>
+        <w:rPr>
+          <w:lang w:val="en-AU"/>
+        </w:rPr>
+        <w:t xml:space="preserve">: provides functionality for the </w:t>
+      </w:r>
+      <w:r>
+        <w:rPr>
+          <w:lang w:val="en-AU"/>
         </w:rPr>
         <w:t xml:space="preserve">Historian </w:t>
       </w:r>
       <w:r>
         <w:rPr>
-          <w:lang w:val="en-US"/>
+          <w:lang w:val="en-AU"/>
         </w:rPr>
         <w:t>service</w:t>
       </w:r>
@@ -2712,71 +2705,50 @@
           <w:numId w:val="12"/>
         </w:numPr>
         <w:rPr>
-          <w:lang w:val="en-US"/>
-        </w:rPr>
-      </w:pPr>
-      <w:proofErr w:type="spellStart"/>
+          <w:lang w:val="en-AU"/>
+        </w:rPr>
+      </w:pPr>
       <w:r>
         <w:rPr>
           <w:b/>
-          <w:lang w:val="en-US"/>
-        </w:rPr>
-        <w:t>Proxy</w:t>
-      </w:r>
-      <w:r>
-        <w:rPr>
-          <w:b/>
-          <w:lang w:val="en-US"/>
-        </w:rPr>
-        <w:t>Service</w:t>
-      </w:r>
-      <w:proofErr w:type="spellEnd"/>
-      <w:r>
-        <w:rPr>
-          <w:lang w:val="en-US"/>
-        </w:rPr>
-        <w:t>:</w:t>
-      </w:r>
-      <w:r>
-        <w:rPr>
-          <w:lang w:val="en-US"/>
-        </w:rPr>
-        <w:t xml:space="preserve"> provides functionality for the </w:t>
-      </w:r>
-      <w:r>
-        <w:rPr>
-          <w:lang w:val="en-US"/>
-        </w:rPr>
-        <w:t xml:space="preserve">Proxy </w:t>
-      </w:r>
-      <w:r>
-        <w:rPr>
-          <w:lang w:val="en-US"/>
-        </w:rPr>
-        <w:t>service</w:t>
+          <w:lang w:val="en-AU"/>
+        </w:rPr>
+        <w:t>ProxyService</w:t>
+      </w:r>
+      <w:r>
+        <w:rPr>
+          <w:lang w:val="en-AU"/>
+        </w:rPr>
+        <w:t>: provides functionality for the Proxy service</w:t>
       </w:r>
     </w:p>
     <w:p>
       <w:pPr>
         <w:pStyle w:val="Heading1"/>
-      </w:pPr>
-      <w:bookmarkStart w:id="6" w:name="_Hlk494822498"/>
-      <w:proofErr w:type="spellStart"/>
-      <w:r>
+        <w:rPr>
+          <w:lang w:val="en-AU"/>
+        </w:rPr>
+      </w:pPr>
+      <w:bookmarkStart w:id="5" w:name="_Hlk494822498"/>
+      <w:r>
+        <w:rPr>
+          <w:lang w:val="en-AU"/>
+        </w:rPr>
         <w:t>Usage</w:t>
       </w:r>
-      <w:proofErr w:type="spellEnd"/>
+      <w:bookmarkStart w:id="6" w:name="_GoBack"/>
+      <w:bookmarkEnd w:id="6"/>
     </w:p>
-    <w:bookmarkEnd w:id="6"/>
+    <w:bookmarkEnd w:id="5"/>
     <w:p>
       <w:pPr>
         <w:rPr>
-          <w:lang w:val="en-US"/>
-        </w:rPr>
-      </w:pPr>
-      <w:r>
-        <w:rPr>
-          <w:lang w:val="en-US"/>
+          <w:lang w:val="en-AU"/>
+        </w:rPr>
+      </w:pPr>
+      <w:r>
+        <w:rPr>
+          <w:lang w:val="en-AU"/>
         </w:rPr>
         <w:t xml:space="preserve">Start the module as a Java executable. The following command line arguments are available: </w:t>
       </w:r>
@@ -2793,44 +2765,14 @@
         </w:tabs>
         <w:spacing w:line="280" w:lineRule="exact"/>
         <w:rPr>
-          <w:lang w:val="en-US"/>
-        </w:rPr>
-      </w:pPr>
-      <w:r>
-        <w:rPr>
-          <w:lang w:val="en-US"/>
-        </w:rPr>
-        <w:t>“-</w:t>
-      </w:r>
-      <w:proofErr w:type="spellStart"/>
-      <w:r>
-        <w:rPr>
-          <w:lang w:val="en-US"/>
-        </w:rPr>
-        <w:t>tls</w:t>
-      </w:r>
-      <w:proofErr w:type="spellEnd"/>
-      <w:r>
-        <w:rPr>
-          <w:lang w:val="en-US"/>
-        </w:rPr>
-        <w:t xml:space="preserve">”: starts the Core System in secure (HTTPS) mode, using the certificates which were set in the </w:t>
-      </w:r>
-      <w:proofErr w:type="spellStart"/>
-      <w:proofErr w:type="gramStart"/>
-      <w:r>
-        <w:rPr>
-          <w:lang w:val="en-US"/>
-        </w:rPr>
-        <w:t>app.properties</w:t>
-      </w:r>
-      <w:proofErr w:type="spellEnd"/>
-      <w:proofErr w:type="gramEnd"/>
-      <w:r>
-        <w:rPr>
-          <w:lang w:val="en-US"/>
-        </w:rPr>
-        <w:t xml:space="preserve"> file.</w:t>
+          <w:lang w:val="en-AU"/>
+        </w:rPr>
+      </w:pPr>
+      <w:r>
+        <w:rPr>
+          <w:lang w:val="en-AU"/>
+        </w:rPr>
+        <w:t>“-tls”: starts the Core System in secure (HTTPS) mode, using the certificates which were set in the app.properties file.</w:t>
       </w:r>
     </w:p>
     <w:p>
@@ -2845,12 +2787,12 @@
         </w:tabs>
         <w:spacing w:line="280" w:lineRule="exact"/>
         <w:rPr>
-          <w:lang w:val="en-US"/>
-        </w:rPr>
-      </w:pPr>
-      <w:r>
-        <w:rPr>
-          <w:lang w:val="en-US"/>
+          <w:lang w:val="en-AU"/>
+        </w:rPr>
+      </w:pPr>
+      <w:r>
+        <w:rPr>
+          <w:lang w:val="en-AU"/>
         </w:rPr>
         <w:t>“-daemon” (Linux only!): starts the module in daemon mode, kill signals will prompt a normal shutdown, and the core system will de-register its services from the Service Registry.</w:t>
       </w:r>
@@ -2867,12 +2809,12 @@
         </w:tabs>
         <w:spacing w:line="280" w:lineRule="exact"/>
         <w:rPr>
-          <w:lang w:val="en-US"/>
-        </w:rPr>
-      </w:pPr>
-      <w:r>
-        <w:rPr>
-          <w:lang w:val="en-US"/>
+          <w:lang w:val="en-AU"/>
+        </w:rPr>
+      </w:pPr>
+      <w:r>
+        <w:rPr>
+          <w:lang w:val="en-AU"/>
         </w:rPr>
         <w:t>“-d”: starts the module in debug mode, which means every incoming REST request (URL + payload) and the corresponding response will be printed to the console output.</w:t>
       </w:r>
@@ -2883,12 +2825,12 @@
           <w:rFonts w:ascii="Calibri" w:eastAsia="MS PGothic" w:hAnsi="Calibri" w:cs="Lucida Grande"/>
           <w:sz w:val="48"/>
           <w:szCs w:val="48"/>
-          <w:lang w:val="en-US" w:eastAsia="en-US"/>
-        </w:rPr>
-      </w:pPr>
-      <w:r>
-        <w:rPr>
-          <w:lang w:val="en-US"/>
+          <w:lang w:val="en-AU" w:eastAsia="en-US"/>
+        </w:rPr>
+      </w:pPr>
+      <w:r>
+        <w:rPr>
+          <w:lang w:val="en-AU"/>
         </w:rPr>
         <w:br w:type="page"/>
       </w:r>
@@ -2897,12 +2839,12 @@
       <w:pPr>
         <w:pStyle w:val="Title"/>
         <w:rPr>
-          <w:lang w:val="en-US"/>
-        </w:rPr>
-      </w:pPr>
-      <w:r>
-        <w:rPr>
-          <w:lang w:val="en-US"/>
+          <w:lang w:val="en-AU"/>
+        </w:rPr>
+      </w:pPr>
+      <w:r>
+        <w:rPr>
+          <w:lang w:val="en-AU"/>
         </w:rPr>
         <w:lastRenderedPageBreak/>
         <w:t>References</w:t>
@@ -2916,27 +2858,15 @@
           <w:numId w:val="14"/>
         </w:numPr>
         <w:rPr>
-          <w:lang w:val="en-US"/>
+          <w:lang w:val="en-AU"/>
         </w:rPr>
       </w:pPr>
       <w:bookmarkStart w:id="7" w:name="_Ref528591698"/>
       <w:r>
         <w:rPr>
-          <w:lang w:val="en-US"/>
-        </w:rPr>
-        <w:t>IoT Automation: Arrowhead Framework, CRC Pres</w:t>
-      </w:r>
-      <w:r>
-        <w:rPr>
-          <w:lang w:val="en-US"/>
-        </w:rPr>
-        <w:t xml:space="preserve">s, </w:t>
-      </w:r>
-      <w:r>
-        <w:rPr>
-          <w:lang w:val="en-US"/>
-        </w:rPr>
-        <w:t>ISBN 9781498756754</w:t>
+          <w:lang w:val="en-AU"/>
+        </w:rPr>
+        <w:t>IoT Automation: Arrowhead Framework, CRC Press, ISBN 9781498756754</w:t>
       </w:r>
       <w:bookmarkEnd w:id="7"/>
     </w:p>
@@ -2948,35 +2878,21 @@
           <w:numId w:val="14"/>
         </w:numPr>
         <w:rPr>
-          <w:lang w:val="en-US"/>
+          <w:lang w:val="en-AU"/>
         </w:rPr>
       </w:pPr>
       <w:bookmarkStart w:id="8" w:name="_Ref528591852"/>
       <w:r>
         <w:rPr>
-          <w:lang w:val="en-US"/>
-        </w:rPr>
-        <w:t xml:space="preserve">Arrowhead Framework </w:t>
-      </w:r>
-      <w:proofErr w:type="spellStart"/>
-      <w:r>
-        <w:rPr>
-          <w:lang w:val="en-US"/>
-        </w:rPr>
-        <w:t>Github</w:t>
-      </w:r>
-      <w:proofErr w:type="spellEnd"/>
-      <w:r>
-        <w:rPr>
-          <w:lang w:val="en-US"/>
-        </w:rPr>
-        <w:t xml:space="preserve">: </w:t>
+          <w:lang w:val="en-AU"/>
+        </w:rPr>
+        <w:t xml:space="preserve">Arrowhead Framework Github: </w:t>
       </w:r>
       <w:hyperlink r:id="rId12" w:history="1">
         <w:r>
           <w:rPr>
             <w:rStyle w:val="Hyperlink"/>
-            <w:lang w:val="en-US"/>
+            <w:lang w:val="en-AU"/>
           </w:rPr>
           <w:t>https://github.com/arrowhead-f/</w:t>
         </w:r>
@@ -2991,13 +2907,13 @@
           <w:numId w:val="14"/>
         </w:numPr>
         <w:rPr>
-          <w:lang w:val="en-US"/>
+          <w:lang w:val="en-AU"/>
         </w:rPr>
       </w:pPr>
       <w:bookmarkStart w:id="9" w:name="_Ref528591868"/>
       <w:r>
         <w:rPr>
-          <w:lang w:val="en-US"/>
+          <w:lang w:val="en-AU"/>
         </w:rPr>
         <w:t xml:space="preserve">Arrowhead Wiki: </w:t>
       </w:r>
@@ -3005,7 +2921,7 @@
         <w:r>
           <w:rPr>
             <w:rStyle w:val="Hyperlink"/>
-            <w:lang w:val="en-US"/>
+            <w:lang w:val="en-AU"/>
           </w:rPr>
           <w:t>http://www.arrowhead.eu/arrowhead-wiki/</w:t>
         </w:r>
@@ -3016,13 +2932,13 @@
       <w:pPr>
         <w:pStyle w:val="Title"/>
         <w:rPr>
-          <w:lang w:val="en-US"/>
+          <w:lang w:val="en-AU"/>
         </w:rPr>
       </w:pPr>
       <w:bookmarkStart w:id="10" w:name="_Toc354828814"/>
       <w:r>
         <w:rPr>
-          <w:lang w:val="en-US"/>
+          <w:lang w:val="en-AU"/>
         </w:rPr>
         <w:t>Revision history</w:t>
       </w:r>
@@ -3032,13 +2948,13 @@
       <w:pPr>
         <w:pStyle w:val="Heading1"/>
         <w:rPr>
-          <w:lang w:val="en-US"/>
+          <w:lang w:val="en-AU"/>
         </w:rPr>
       </w:pPr>
       <w:bookmarkStart w:id="11" w:name="_Toc354828815"/>
       <w:r>
         <w:rPr>
-          <w:lang w:val="en-US"/>
+          <w:lang w:val="en-AU"/>
         </w:rPr>
         <w:t>Amendments</w:t>
       </w:r>
@@ -3070,6 +2986,7 @@
                 <w:rFonts w:ascii="Times New Roman" w:hAnsi="Times New Roman" w:cs="Times New Roman"/>
                 <w:sz w:val="22"/>
                 <w:szCs w:val="22"/>
+                <w:lang w:val="en-AU"/>
               </w:rPr>
             </w:pPr>
             <w:r>
@@ -3077,6 +2994,7 @@
                 <w:rFonts w:ascii="Times New Roman" w:hAnsi="Times New Roman" w:cs="Times New Roman"/>
                 <w:sz w:val="22"/>
                 <w:szCs w:val="22"/>
+                <w:lang w:val="en-AU"/>
               </w:rPr>
               <w:t>No.</w:t>
             </w:r>
@@ -3094,6 +3012,7 @@
                 <w:rFonts w:ascii="Times New Roman" w:hAnsi="Times New Roman" w:cs="Times New Roman"/>
                 <w:sz w:val="22"/>
                 <w:szCs w:val="22"/>
+                <w:lang w:val="en-AU"/>
               </w:rPr>
             </w:pPr>
             <w:r>
@@ -3101,6 +3020,7 @@
                 <w:rFonts w:ascii="Times New Roman" w:hAnsi="Times New Roman" w:cs="Times New Roman"/>
                 <w:sz w:val="22"/>
                 <w:szCs w:val="22"/>
+                <w:lang w:val="en-AU"/>
               </w:rPr>
               <w:t>Date</w:t>
             </w:r>
@@ -3118,6 +3038,7 @@
                 <w:rFonts w:ascii="Times New Roman" w:hAnsi="Times New Roman" w:cs="Times New Roman"/>
                 <w:sz w:val="22"/>
                 <w:szCs w:val="22"/>
+                <w:lang w:val="en-AU"/>
               </w:rPr>
             </w:pPr>
             <w:r>
@@ -3125,6 +3046,7 @@
                 <w:rFonts w:ascii="Times New Roman" w:hAnsi="Times New Roman" w:cs="Times New Roman"/>
                 <w:sz w:val="22"/>
                 <w:szCs w:val="22"/>
+                <w:lang w:val="en-AU"/>
               </w:rPr>
               <w:t>Version</w:t>
             </w:r>
@@ -3142,54 +3064,27 @@
                 <w:rFonts w:ascii="Times New Roman" w:hAnsi="Times New Roman" w:cs="Times New Roman"/>
                 <w:sz w:val="22"/>
                 <w:szCs w:val="22"/>
+                <w:lang w:val="en-AU"/>
               </w:rPr>
             </w:pPr>
-            <w:proofErr w:type="spellStart"/>
             <w:r>
               <w:rPr>
                 <w:rFonts w:ascii="Times New Roman" w:hAnsi="Times New Roman" w:cs="Times New Roman"/>
                 <w:sz w:val="22"/>
                 <w:szCs w:val="22"/>
-              </w:rPr>
-              <w:t>Subject</w:t>
-            </w:r>
-            <w:proofErr w:type="spellEnd"/>
+                <w:lang w:val="en-AU"/>
+              </w:rPr>
+              <w:t xml:space="preserve">Subject of </w:t>
+            </w:r>
             <w:r>
               <w:rPr>
                 <w:rFonts w:ascii="Times New Roman" w:hAnsi="Times New Roman" w:cs="Times New Roman"/>
                 <w:sz w:val="22"/>
                 <w:szCs w:val="22"/>
-              </w:rPr>
-              <w:t xml:space="preserve"> </w:t>
-            </w:r>
-            <w:proofErr w:type="spellStart"/>
-            <w:r>
-              <w:rPr>
-                <w:rFonts w:ascii="Times New Roman" w:hAnsi="Times New Roman" w:cs="Times New Roman"/>
-                <w:sz w:val="22"/>
-                <w:szCs w:val="22"/>
-              </w:rPr>
-              <w:t>of</w:t>
-            </w:r>
-            <w:proofErr w:type="spellEnd"/>
-            <w:r>
-              <w:rPr>
-                <w:rFonts w:ascii="Times New Roman" w:hAnsi="Times New Roman" w:cs="Times New Roman"/>
-                <w:sz w:val="22"/>
-                <w:szCs w:val="22"/>
-              </w:rPr>
-              <w:t xml:space="preserve"> </w:t>
-            </w:r>
-            <w:proofErr w:type="spellStart"/>
-            <w:r>
-              <w:rPr>
-                <w:rFonts w:ascii="Times New Roman" w:hAnsi="Times New Roman" w:cs="Times New Roman"/>
-                <w:sz w:val="22"/>
-                <w:szCs w:val="22"/>
+                <w:lang w:val="en-AU"/>
               </w:rPr>
               <w:t>Amendments</w:t>
             </w:r>
-            <w:proofErr w:type="spellEnd"/>
           </w:p>
         </w:tc>
         <w:tc>
@@ -3204,18 +3099,18 @@
                 <w:rFonts w:ascii="Times New Roman" w:hAnsi="Times New Roman" w:cs="Times New Roman"/>
                 <w:sz w:val="22"/>
                 <w:szCs w:val="22"/>
+                <w:lang w:val="en-AU"/>
               </w:rPr>
             </w:pPr>
-            <w:proofErr w:type="spellStart"/>
             <w:r>
               <w:rPr>
                 <w:rFonts w:ascii="Times New Roman" w:hAnsi="Times New Roman" w:cs="Times New Roman"/>
                 <w:sz w:val="22"/>
                 <w:szCs w:val="22"/>
+                <w:lang w:val="en-AU"/>
               </w:rPr>
               <w:t>Author</w:t>
             </w:r>
-            <w:proofErr w:type="spellEnd"/>
           </w:p>
         </w:tc>
       </w:tr>
@@ -3231,6 +3126,7 @@
                 <w:rFonts w:ascii="Times New Roman" w:hAnsi="Times New Roman" w:cs="Times New Roman"/>
                 <w:sz w:val="22"/>
                 <w:szCs w:val="22"/>
+                <w:lang w:val="en-AU"/>
               </w:rPr>
             </w:pPr>
             <w:r>
@@ -3238,6 +3134,7 @@
                 <w:rFonts w:ascii="Times New Roman" w:hAnsi="Times New Roman" w:cs="Times New Roman"/>
                 <w:sz w:val="22"/>
                 <w:szCs w:val="22"/>
+                <w:lang w:val="en-AU"/>
               </w:rPr>
               <w:t>1</w:t>
             </w:r>
@@ -3254,6 +3151,7 @@
                 <w:rFonts w:ascii="Times New Roman" w:hAnsi="Times New Roman" w:cs="Times New Roman"/>
                 <w:sz w:val="22"/>
                 <w:szCs w:val="22"/>
+                <w:lang w:val="en-AU"/>
               </w:rPr>
             </w:pPr>
             <w:r>
@@ -3261,6 +3159,7 @@
                 <w:rFonts w:ascii="Times New Roman" w:hAnsi="Times New Roman" w:cs="Times New Roman"/>
                 <w:sz w:val="22"/>
                 <w:szCs w:val="22"/>
+                <w:lang w:val="en-AU"/>
               </w:rPr>
               <w:t>2018-09</w:t>
             </w:r>
@@ -3269,6 +3168,7 @@
                 <w:rFonts w:ascii="Times New Roman" w:hAnsi="Times New Roman" w:cs="Times New Roman"/>
                 <w:sz w:val="22"/>
                 <w:szCs w:val="22"/>
+                <w:lang w:val="en-AU"/>
               </w:rPr>
               <w:t>-2</w:t>
             </w:r>
@@ -3277,6 +3177,7 @@
                 <w:rFonts w:ascii="Times New Roman" w:hAnsi="Times New Roman" w:cs="Times New Roman"/>
                 <w:sz w:val="22"/>
                 <w:szCs w:val="22"/>
+                <w:lang w:val="en-AU"/>
               </w:rPr>
               <w:t>1</w:t>
             </w:r>
@@ -3293,6 +3194,7 @@
                 <w:rFonts w:ascii="Times New Roman" w:hAnsi="Times New Roman" w:cs="Times New Roman"/>
                 <w:sz w:val="22"/>
                 <w:szCs w:val="22"/>
+                <w:lang w:val="en-AU"/>
               </w:rPr>
             </w:pPr>
             <w:r>
@@ -3300,6 +3202,7 @@
                 <w:rFonts w:ascii="Times New Roman" w:hAnsi="Times New Roman" w:cs="Times New Roman"/>
                 <w:sz w:val="22"/>
                 <w:szCs w:val="22"/>
+                <w:lang w:val="en-AU"/>
               </w:rPr>
               <w:t>G4.0</w:t>
             </w:r>
@@ -3316,25 +3219,17 @@
                 <w:rFonts w:ascii="Times New Roman" w:hAnsi="Times New Roman" w:cs="Times New Roman"/>
                 <w:sz w:val="22"/>
                 <w:szCs w:val="22"/>
+                <w:lang w:val="en-AU"/>
               </w:rPr>
             </w:pPr>
-            <w:proofErr w:type="spellStart"/>
             <w:r>
               <w:rPr>
                 <w:rFonts w:ascii="Times New Roman" w:hAnsi="Times New Roman" w:cs="Times New Roman"/>
                 <w:sz w:val="22"/>
                 <w:szCs w:val="22"/>
-              </w:rPr>
-              <w:t>First</w:t>
-            </w:r>
-            <w:proofErr w:type="spellEnd"/>
-            <w:r>
-              <w:rPr>
-                <w:rFonts w:ascii="Times New Roman" w:hAnsi="Times New Roman" w:cs="Times New Roman"/>
-                <w:sz w:val="22"/>
-                <w:szCs w:val="22"/>
-              </w:rPr>
-              <w:t xml:space="preserve"> draft</w:t>
+                <w:lang w:val="en-AU"/>
+              </w:rPr>
+              <w:t>First draft</w:t>
             </w:r>
           </w:p>
         </w:tc>
@@ -3349,6 +3244,7 @@
                 <w:rFonts w:ascii="Times New Roman" w:hAnsi="Times New Roman" w:cs="Times New Roman"/>
                 <w:sz w:val="22"/>
                 <w:szCs w:val="22"/>
+                <w:lang w:val="en-AU"/>
               </w:rPr>
             </w:pPr>
             <w:r>
@@ -3356,6 +3252,7 @@
                 <w:rFonts w:ascii="Times New Roman" w:hAnsi="Times New Roman" w:cs="Times New Roman"/>
                 <w:sz w:val="22"/>
                 <w:szCs w:val="22"/>
+                <w:lang w:val="en-AU"/>
               </w:rPr>
               <w:t>Jens Eliasson</w:t>
             </w:r>
@@ -3374,6 +3271,7 @@
                 <w:rFonts w:ascii="Times New Roman" w:hAnsi="Times New Roman" w:cs="Times New Roman"/>
                 <w:sz w:val="22"/>
                 <w:szCs w:val="22"/>
+                <w:lang w:val="en-AU"/>
               </w:rPr>
             </w:pPr>
             <w:r>
@@ -3381,6 +3279,7 @@
                 <w:rFonts w:ascii="Times New Roman" w:hAnsi="Times New Roman" w:cs="Times New Roman"/>
                 <w:sz w:val="22"/>
                 <w:szCs w:val="22"/>
+                <w:lang w:val="en-AU"/>
               </w:rPr>
               <w:t>2</w:t>
             </w:r>
@@ -3397,6 +3296,7 @@
                 <w:rFonts w:ascii="Times New Roman" w:hAnsi="Times New Roman" w:cs="Times New Roman"/>
                 <w:sz w:val="22"/>
                 <w:szCs w:val="22"/>
+                <w:lang w:val="en-AU"/>
               </w:rPr>
             </w:pPr>
             <w:r>
@@ -3404,6 +3304,7 @@
                 <w:rFonts w:ascii="Times New Roman" w:hAnsi="Times New Roman" w:cs="Times New Roman"/>
                 <w:sz w:val="22"/>
                 <w:szCs w:val="22"/>
+                <w:lang w:val="en-AU"/>
               </w:rPr>
               <w:t>2018-10-29</w:t>
             </w:r>
@@ -3420,6 +3321,7 @@
                 <w:rFonts w:ascii="Times New Roman" w:hAnsi="Times New Roman" w:cs="Times New Roman"/>
                 <w:sz w:val="22"/>
                 <w:szCs w:val="22"/>
+                <w:lang w:val="en-AU"/>
               </w:rPr>
             </w:pPr>
             <w:r>
@@ -3427,6 +3329,7 @@
                 <w:rFonts w:ascii="Times New Roman" w:hAnsi="Times New Roman" w:cs="Times New Roman"/>
                 <w:sz w:val="22"/>
                 <w:szCs w:val="22"/>
+                <w:lang w:val="en-AU"/>
               </w:rPr>
               <w:t>G4.0</w:t>
             </w:r>
@@ -3443,54 +3346,18 @@
                 <w:rFonts w:ascii="Times New Roman" w:hAnsi="Times New Roman" w:cs="Times New Roman"/>
                 <w:sz w:val="22"/>
                 <w:szCs w:val="22"/>
+                <w:lang w:val="en-AU"/>
               </w:rPr>
             </w:pPr>
-            <w:proofErr w:type="spellStart"/>
             <w:r>
               <w:rPr>
                 <w:rFonts w:ascii="Times New Roman" w:hAnsi="Times New Roman" w:cs="Times New Roman"/>
                 <w:sz w:val="22"/>
                 <w:szCs w:val="22"/>
-              </w:rPr>
-              <w:t>Use</w:t>
-            </w:r>
-            <w:proofErr w:type="spellEnd"/>
-            <w:r>
-              <w:rPr>
-                <w:rFonts w:ascii="Times New Roman" w:hAnsi="Times New Roman" w:cs="Times New Roman"/>
-                <w:sz w:val="22"/>
-                <w:szCs w:val="22"/>
-              </w:rPr>
-              <w:t xml:space="preserve"> </w:t>
-            </w:r>
-            <w:proofErr w:type="spellStart"/>
-            <w:r>
-              <w:rPr>
-                <w:rFonts w:ascii="Times New Roman" w:hAnsi="Times New Roman" w:cs="Times New Roman"/>
-                <w:sz w:val="22"/>
-                <w:szCs w:val="22"/>
-              </w:rPr>
-              <w:t>cases</w:t>
-            </w:r>
-            <w:proofErr w:type="spellEnd"/>
-            <w:r>
-              <w:rPr>
-                <w:rFonts w:ascii="Times New Roman" w:hAnsi="Times New Roman" w:cs="Times New Roman"/>
-                <w:sz w:val="22"/>
-                <w:szCs w:val="22"/>
-              </w:rPr>
-              <w:t xml:space="preserve"> </w:t>
-            </w:r>
-            <w:proofErr w:type="spellStart"/>
-            <w:r>
-              <w:rPr>
-                <w:rFonts w:ascii="Times New Roman" w:hAnsi="Times New Roman" w:cs="Times New Roman"/>
-                <w:sz w:val="22"/>
-                <w:szCs w:val="22"/>
-              </w:rPr>
-              <w:t>updated</w:t>
-            </w:r>
-            <w:proofErr w:type="spellEnd"/>
+                <w:lang w:val="en-AU"/>
+              </w:rPr>
+              <w:t>Use cases updated</w:t>
+            </w:r>
           </w:p>
         </w:tc>
         <w:tc>
@@ -3504,6 +3371,7 @@
                 <w:rFonts w:ascii="Times New Roman" w:hAnsi="Times New Roman" w:cs="Times New Roman"/>
                 <w:sz w:val="22"/>
                 <w:szCs w:val="22"/>
+                <w:lang w:val="en-AU"/>
               </w:rPr>
             </w:pPr>
             <w:r>
@@ -3511,6 +3379,7 @@
                 <w:rFonts w:ascii="Times New Roman" w:hAnsi="Times New Roman" w:cs="Times New Roman"/>
                 <w:sz w:val="22"/>
                 <w:szCs w:val="22"/>
+                <w:lang w:val="en-AU"/>
               </w:rPr>
               <w:t>Jens Eliasson</w:t>
             </w:r>
@@ -3525,6 +3394,7 @@
           <w:rFonts w:ascii="Times New Roman" w:hAnsi="Times New Roman" w:cs="Times New Roman"/>
           <w:sz w:val="22"/>
           <w:szCs w:val="22"/>
+          <w:lang w:val="en-AU"/>
         </w:rPr>
       </w:pPr>
     </w:p>
@@ -3535,7 +3405,7 @@
           <w:rFonts w:ascii="Times New Roman" w:hAnsi="Times New Roman" w:cs="Times New Roman"/>
           <w:sz w:val="22"/>
           <w:szCs w:val="22"/>
-          <w:lang w:val="en-US"/>
+          <w:lang w:val="en-AU"/>
         </w:rPr>
       </w:pPr>
       <w:bookmarkStart w:id="12" w:name="_Toc354828816"/>
@@ -3544,7 +3414,7 @@
           <w:rFonts w:ascii="Times New Roman" w:hAnsi="Times New Roman" w:cs="Times New Roman"/>
           <w:sz w:val="22"/>
           <w:szCs w:val="22"/>
-          <w:lang w:val="en-US"/>
+          <w:lang w:val="en-AU"/>
         </w:rPr>
         <w:t>Quality Assurance</w:t>
       </w:r>
@@ -3575,6 +3445,7 @@
                 <w:rFonts w:ascii="Times New Roman" w:hAnsi="Times New Roman" w:cs="Times New Roman"/>
                 <w:sz w:val="22"/>
                 <w:szCs w:val="22"/>
+                <w:lang w:val="en-AU"/>
               </w:rPr>
             </w:pPr>
             <w:r>
@@ -3582,6 +3453,7 @@
                 <w:rFonts w:ascii="Times New Roman" w:hAnsi="Times New Roman" w:cs="Times New Roman"/>
                 <w:sz w:val="22"/>
                 <w:szCs w:val="22"/>
+                <w:lang w:val="en-AU"/>
               </w:rPr>
               <w:t>No.</w:t>
             </w:r>
@@ -3599,6 +3471,7 @@
                 <w:rFonts w:ascii="Times New Roman" w:hAnsi="Times New Roman" w:cs="Times New Roman"/>
                 <w:sz w:val="22"/>
                 <w:szCs w:val="22"/>
+                <w:lang w:val="en-AU"/>
               </w:rPr>
             </w:pPr>
             <w:r>
@@ -3606,6 +3479,7 @@
                 <w:rFonts w:ascii="Times New Roman" w:hAnsi="Times New Roman" w:cs="Times New Roman"/>
                 <w:sz w:val="22"/>
                 <w:szCs w:val="22"/>
+                <w:lang w:val="en-AU"/>
               </w:rPr>
               <w:t>Date</w:t>
             </w:r>
@@ -3623,6 +3497,7 @@
                 <w:rFonts w:ascii="Times New Roman" w:hAnsi="Times New Roman" w:cs="Times New Roman"/>
                 <w:sz w:val="22"/>
                 <w:szCs w:val="22"/>
+                <w:lang w:val="en-AU"/>
               </w:rPr>
             </w:pPr>
             <w:r>
@@ -3630,6 +3505,7 @@
                 <w:rFonts w:ascii="Times New Roman" w:hAnsi="Times New Roman" w:cs="Times New Roman"/>
                 <w:sz w:val="22"/>
                 <w:szCs w:val="22"/>
+                <w:lang w:val="en-AU"/>
               </w:rPr>
               <w:t>Version</w:t>
             </w:r>
@@ -3647,25 +3523,17 @@
                 <w:rFonts w:ascii="Times New Roman" w:hAnsi="Times New Roman" w:cs="Times New Roman"/>
                 <w:sz w:val="22"/>
                 <w:szCs w:val="22"/>
+                <w:lang w:val="en-AU"/>
               </w:rPr>
             </w:pPr>
-            <w:proofErr w:type="spellStart"/>
             <w:r>
               <w:rPr>
                 <w:rFonts w:ascii="Times New Roman" w:hAnsi="Times New Roman" w:cs="Times New Roman"/>
                 <w:sz w:val="22"/>
                 <w:szCs w:val="22"/>
-              </w:rPr>
-              <w:t>Approved</w:t>
-            </w:r>
-            <w:proofErr w:type="spellEnd"/>
-            <w:r>
-              <w:rPr>
-                <w:rFonts w:ascii="Times New Roman" w:hAnsi="Times New Roman" w:cs="Times New Roman"/>
-                <w:sz w:val="22"/>
-                <w:szCs w:val="22"/>
-              </w:rPr>
-              <w:t xml:space="preserve"> by</w:t>
+                <w:lang w:val="en-AU"/>
+              </w:rPr>
+              <w:t>Approved by</w:t>
             </w:r>
           </w:p>
         </w:tc>
@@ -3682,6 +3550,7 @@
                 <w:rFonts w:ascii="Times New Roman" w:hAnsi="Times New Roman" w:cs="Times New Roman"/>
                 <w:sz w:val="22"/>
                 <w:szCs w:val="22"/>
+                <w:lang w:val="en-AU"/>
               </w:rPr>
             </w:pPr>
             <w:r>
@@ -3689,6 +3558,7 @@
                 <w:rFonts w:ascii="Times New Roman" w:hAnsi="Times New Roman" w:cs="Times New Roman"/>
                 <w:sz w:val="22"/>
                 <w:szCs w:val="22"/>
+                <w:lang w:val="en-AU"/>
               </w:rPr>
               <w:t>1</w:t>
             </w:r>
@@ -3705,6 +3575,7 @@
                 <w:rFonts w:ascii="Times New Roman" w:hAnsi="Times New Roman" w:cs="Times New Roman"/>
                 <w:sz w:val="22"/>
                 <w:szCs w:val="22"/>
+                <w:lang w:val="en-AU"/>
               </w:rPr>
             </w:pPr>
           </w:p>
@@ -3720,6 +3591,7 @@
                 <w:rFonts w:ascii="Times New Roman" w:hAnsi="Times New Roman" w:cs="Times New Roman"/>
                 <w:sz w:val="22"/>
                 <w:szCs w:val="22"/>
+                <w:lang w:val="en-AU"/>
               </w:rPr>
             </w:pPr>
           </w:p>
@@ -3735,6 +3607,7 @@
                 <w:rFonts w:ascii="Times New Roman" w:hAnsi="Times New Roman" w:cs="Times New Roman"/>
                 <w:sz w:val="22"/>
                 <w:szCs w:val="22"/>
+                <w:lang w:val="en-AU"/>
               </w:rPr>
             </w:pPr>
           </w:p>
@@ -3752,6 +3625,7 @@
                 <w:rFonts w:ascii="Times New Roman" w:hAnsi="Times New Roman" w:cs="Times New Roman"/>
                 <w:sz w:val="22"/>
                 <w:szCs w:val="22"/>
+                <w:lang w:val="en-AU"/>
               </w:rPr>
             </w:pPr>
             <w:r>
@@ -3759,6 +3633,7 @@
                 <w:rFonts w:ascii="Times New Roman" w:hAnsi="Times New Roman" w:cs="Times New Roman"/>
                 <w:sz w:val="22"/>
                 <w:szCs w:val="22"/>
+                <w:lang w:val="en-AU"/>
               </w:rPr>
               <w:t>2</w:t>
             </w:r>
@@ -3775,6 +3650,7 @@
                 <w:rFonts w:ascii="Times New Roman" w:hAnsi="Times New Roman" w:cs="Times New Roman"/>
                 <w:sz w:val="22"/>
                 <w:szCs w:val="22"/>
+                <w:lang w:val="en-AU"/>
               </w:rPr>
             </w:pPr>
           </w:p>
@@ -3790,6 +3666,7 @@
                 <w:rFonts w:ascii="Times New Roman" w:hAnsi="Times New Roman" w:cs="Times New Roman"/>
                 <w:sz w:val="22"/>
                 <w:szCs w:val="22"/>
+                <w:lang w:val="en-AU"/>
               </w:rPr>
             </w:pPr>
           </w:p>
@@ -3805,6 +3682,7 @@
                 <w:rFonts w:ascii="Times New Roman" w:hAnsi="Times New Roman" w:cs="Times New Roman"/>
                 <w:sz w:val="22"/>
                 <w:szCs w:val="22"/>
+                <w:lang w:val="en-AU"/>
               </w:rPr>
             </w:pPr>
           </w:p>
@@ -3814,25 +3692,46 @@
     <w:p>
       <w:pPr>
         <w:pStyle w:val="BodyText"/>
-      </w:pPr>
-      <w:r>
+        <w:rPr>
+          <w:lang w:val="en-AU"/>
+        </w:rPr>
+      </w:pPr>
+      <w:r>
+        <w:rPr>
+          <w:lang w:val="en-AU"/>
+        </w:rPr>
         <w:tab/>
       </w:r>
       <w:r>
+        <w:rPr>
+          <w:lang w:val="en-AU"/>
+        </w:rPr>
         <w:tab/>
       </w:r>
       <w:r>
+        <w:rPr>
+          <w:lang w:val="en-AU"/>
+        </w:rPr>
         <w:tab/>
       </w:r>
     </w:p>
     <w:p>
       <w:pPr>
         <w:pStyle w:val="BodyText"/>
-      </w:pPr>
-      <w:r>
+        <w:rPr>
+          <w:lang w:val="en-AU"/>
+        </w:rPr>
+      </w:pPr>
+      <w:r>
+        <w:rPr>
+          <w:lang w:val="en-AU"/>
+        </w:rPr>
         <w:tab/>
       </w:r>
       <w:r>
+        <w:rPr>
+          <w:lang w:val="en-AU"/>
+        </w:rPr>
         <w:tab/>
       </w:r>
     </w:p>
@@ -3915,7 +3814,7 @@
                       <a:effectLst/>
                       <a:extLst>
                         <a:ext uri="{C572A759-6A51-4108-AA02-DFA0A04FC94B}">
-                          <ma14:wrappingTextBoxFlag xmlns="" xmlns:ma14="http://schemas.microsoft.com/office/mac/drawingml/2011/main" xmlns:w="http://schemas.openxmlformats.org/wordprocessingml/2006/main" xmlns:w10="urn:schemas-microsoft-com:office:word" xmlns:v="urn:schemas-microsoft-com:vml" xmlns:o="urn:schemas-microsoft-com:office:office"/>
+                          <ma14:wrappingTextBoxFlag xmlns:o="urn:schemas-microsoft-com:office:office" xmlns:v="urn:schemas-microsoft-com:vml" xmlns:w10="urn:schemas-microsoft-com:office:word" xmlns:w="http://schemas.openxmlformats.org/wordprocessingml/2006/main" xmlns:ma14="http://schemas.microsoft.com/office/mac/drawingml/2011/main" xmlns=""/>
                         </a:ext>
                       </a:extLst>
                     </wps:spPr>
@@ -4030,27 +3929,7 @@
                               <w:szCs w:val="15"/>
                               <w:lang w:val="en-US"/>
                             </w:rPr>
-                            <w:t xml:space="preserve">Project Coordinator: Professor Jerker </w:t>
-                          </w:r>
-                          <w:proofErr w:type="spellStart"/>
-                          <w:r>
-                            <w:rPr>
-                              <w:rFonts w:asciiTheme="majorHAnsi" w:hAnsiTheme="majorHAnsi"/>
-                              <w:sz w:val="15"/>
-                              <w:szCs w:val="15"/>
-                              <w:lang w:val="en-US"/>
-                            </w:rPr>
-                            <w:t>Delsing</w:t>
-                          </w:r>
-                          <w:proofErr w:type="spellEnd"/>
-                          <w:r>
-                            <w:rPr>
-                              <w:rFonts w:asciiTheme="majorHAnsi" w:hAnsiTheme="majorHAnsi"/>
-                              <w:sz w:val="15"/>
-                              <w:szCs w:val="15"/>
-                              <w:lang w:val="en-US"/>
-                            </w:rPr>
-                            <w:t xml:space="preserve"> | Luleå University of Technology</w:t>
+                            <w:t>Project Coordinator: Professor Jerker Delsing | Luleå University of Technology</w:t>
                           </w:r>
                         </w:p>
                       </w:txbxContent>
@@ -4258,7 +4137,7 @@
                   </a:prstGeom>
                   <a:extLst>
                     <a:ext uri="{FAA26D3D-D897-4be2-8F04-BA451C77F1D7}">
-                      <ma14:placeholderFlag xmlns:ma14="http://schemas.microsoft.com/office/mac/drawingml/2011/main" xmlns:w="http://schemas.openxmlformats.org/wordprocessingml/2006/main" xmlns:w10="urn:schemas-microsoft-com:office:word" xmlns:v="urn:schemas-microsoft-com:vml" xmlns:o="urn:schemas-microsoft-com:office:office" xmlns:mv="urn:schemas-microsoft-com:mac:vml" xmlns:mo="http://schemas.microsoft.com/office/mac/office/2008/main" xmlns="" xmlns:ve="http://schemas.openxmlformats.org/markup-compatibility/2006"/>
+                      <ma14:placeholderFlag xmlns:ve="http://schemas.openxmlformats.org/markup-compatibility/2006" xmlns="" xmlns:mo="http://schemas.microsoft.com/office/mac/office/2008/main" xmlns:mv="urn:schemas-microsoft-com:mac:vml" xmlns:o="urn:schemas-microsoft-com:office:office" xmlns:v="urn:schemas-microsoft-com:vml" xmlns:w10="urn:schemas-microsoft-com:office:word" xmlns:w="http://schemas.openxmlformats.org/wordprocessingml/2006/main" xmlns:ma14="http://schemas.microsoft.com/office/mac/drawingml/2011/main"/>
                     </a:ext>
                   </a:extLst>
                 </pic:spPr>
@@ -4330,10 +4209,10 @@
                       <a:effectLst/>
                       <a:extLst>
                         <a:ext uri="{FAA26D3D-D897-4be2-8F04-BA451C77F1D7}">
-                          <ma14:placeholderFlag xmlns="" xmlns:ma14="http://schemas.microsoft.com/office/mac/drawingml/2011/main" xmlns:w="http://schemas.openxmlformats.org/wordprocessingml/2006/main" xmlns:w10="urn:schemas-microsoft-com:office:word" xmlns:v="urn:schemas-microsoft-com:vml" xmlns:o="urn:schemas-microsoft-com:office:office"/>
+                          <ma14:placeholderFlag xmlns:o="urn:schemas-microsoft-com:office:office" xmlns:v="urn:schemas-microsoft-com:vml" xmlns:w10="urn:schemas-microsoft-com:office:word" xmlns:w="http://schemas.openxmlformats.org/wordprocessingml/2006/main" xmlns:ma14="http://schemas.microsoft.com/office/mac/drawingml/2011/main" xmlns=""/>
                         </a:ext>
                         <a:ext uri="{C572A759-6A51-4108-AA02-DFA0A04FC94B}">
-                          <ma14:wrappingTextBoxFlag xmlns="" xmlns:ma14="http://schemas.microsoft.com/office/mac/drawingml/2011/main" xmlns:w="http://schemas.openxmlformats.org/wordprocessingml/2006/main" xmlns:w10="urn:schemas-microsoft-com:office:word" xmlns:v="urn:schemas-microsoft-com:vml" xmlns:o="urn:schemas-microsoft-com:office:office"/>
+                          <ma14:wrappingTextBoxFlag xmlns:o="urn:schemas-microsoft-com:office:office" xmlns:v="urn:schemas-microsoft-com:vml" xmlns:w10="urn:schemas-microsoft-com:office:word" xmlns:w="http://schemas.openxmlformats.org/wordprocessingml/2006/main" xmlns:ma14="http://schemas.microsoft.com/office/mac/drawingml/2011/main" xmlns=""/>
                         </a:ext>
                       </a:extLst>
                     </wps:spPr>
@@ -4630,10 +4509,10 @@
                       <a:effectLst/>
                       <a:extLst>
                         <a:ext uri="{FAA26D3D-D897-4be2-8F04-BA451C77F1D7}">
-                          <ma14:placeholderFlag xmlns="" xmlns:ma14="http://schemas.microsoft.com/office/mac/drawingml/2011/main" xmlns:w="http://schemas.openxmlformats.org/wordprocessingml/2006/main" xmlns:w10="urn:schemas-microsoft-com:office:word" xmlns:v="urn:schemas-microsoft-com:vml" xmlns:o="urn:schemas-microsoft-com:office:office"/>
+                          <ma14:placeholderFlag xmlns:o="urn:schemas-microsoft-com:office:office" xmlns:v="urn:schemas-microsoft-com:vml" xmlns:w10="urn:schemas-microsoft-com:office:word" xmlns:w="http://schemas.openxmlformats.org/wordprocessingml/2006/main" xmlns:ma14="http://schemas.microsoft.com/office/mac/drawingml/2011/main" xmlns=""/>
                         </a:ext>
                         <a:ext uri="{C572A759-6A51-4108-AA02-DFA0A04FC94B}">
-                          <ma14:wrappingTextBoxFlag xmlns="" xmlns:ma14="http://schemas.microsoft.com/office/mac/drawingml/2011/main" xmlns:w="http://schemas.openxmlformats.org/wordprocessingml/2006/main" xmlns:w10="urn:schemas-microsoft-com:office:word" xmlns:v="urn:schemas-microsoft-com:vml" xmlns:o="urn:schemas-microsoft-com:office:office"/>
+                          <ma14:wrappingTextBoxFlag xmlns:o="urn:schemas-microsoft-com:office:office" xmlns:v="urn:schemas-microsoft-com:vml" xmlns:w10="urn:schemas-microsoft-com:office:word" xmlns:w="http://schemas.openxmlformats.org/wordprocessingml/2006/main" xmlns:ma14="http://schemas.microsoft.com/office/mac/drawingml/2011/main" xmlns=""/>
                         </a:ext>
                       </a:extLst>
                     </wps:spPr>
@@ -5046,7 +4925,6 @@
               <w:lang w:val="en-US"/>
             </w:rPr>
           </w:pPr>
-          <w:proofErr w:type="spellStart"/>
           <w:r>
             <w:rPr>
               <w:rFonts w:asciiTheme="majorHAnsi" w:hAnsiTheme="majorHAnsi"/>
@@ -5056,7 +4934,6 @@
             </w:rPr>
             <w:t>DataManager</w:t>
           </w:r>
-          <w:proofErr w:type="spellEnd"/>
           <w:r>
             <w:rPr>
               <w:rFonts w:asciiTheme="majorHAnsi" w:hAnsiTheme="majorHAnsi"/>
@@ -5064,19 +4941,8 @@
               <w:szCs w:val="18"/>
               <w:lang w:val="en-US"/>
             </w:rPr>
-            <w:t xml:space="preserve"> System </w:t>
+            <w:t xml:space="preserve"> System SysDD</w:t>
           </w:r>
-          <w:proofErr w:type="spellStart"/>
-          <w:r>
-            <w:rPr>
-              <w:rFonts w:asciiTheme="majorHAnsi" w:hAnsiTheme="majorHAnsi"/>
-              <w:sz w:val="18"/>
-              <w:szCs w:val="18"/>
-              <w:lang w:val="en-US"/>
-            </w:rPr>
-            <w:t>SysDD</w:t>
-          </w:r>
-          <w:proofErr w:type="spellEnd"/>
         </w:p>
       </w:tc>
       <w:tc>
@@ -5131,7 +4997,6 @@
               <w:lang w:val="en-US"/>
             </w:rPr>
           </w:pPr>
-          <w:proofErr w:type="spellStart"/>
           <w:r>
             <w:rPr>
               <w:rFonts w:asciiTheme="majorHAnsi" w:hAnsiTheme="majorHAnsi"/>
@@ -5141,7 +5006,6 @@
             </w:rPr>
             <w:t>SysDD</w:t>
           </w:r>
-          <w:proofErr w:type="spellEnd"/>
         </w:p>
       </w:tc>
     </w:tr>
@@ -5210,7 +5074,7 @@
               <w:sz w:val="18"/>
               <w:szCs w:val="18"/>
             </w:rPr>
-            <w:t>2018-10-19</w:t>
+            <w:t>2018-10-30</w:t>
           </w:r>
           <w:r>
             <w:rPr>
@@ -5279,7 +5143,6 @@
               <w:lang w:val="pt-PT"/>
             </w:rPr>
           </w:pPr>
-          <w:proofErr w:type="spellStart"/>
           <w:r>
             <w:rPr>
               <w:rFonts w:asciiTheme="majorHAnsi" w:hAnsiTheme="majorHAnsi"/>
@@ -5289,7 +5152,6 @@
             </w:rPr>
             <w:t>Author</w:t>
           </w:r>
-          <w:proofErr w:type="spellEnd"/>
         </w:p>
         <w:p>
           <w:pPr>
@@ -5301,7 +5163,6 @@
               <w:lang w:val="pt-PT"/>
             </w:rPr>
           </w:pPr>
-          <w:proofErr w:type="spellStart"/>
           <w:r>
             <w:rPr>
               <w:rFonts w:asciiTheme="majorHAnsi" w:hAnsiTheme="majorHAnsi"/>
@@ -5309,69 +5170,8 @@
               <w:szCs w:val="18"/>
               <w:lang w:val="pt-PT"/>
             </w:rPr>
-            <w:t>Jens</w:t>
+            <w:t>Jens Eliasson, Luleå University of Technology</w:t>
           </w:r>
-          <w:proofErr w:type="spellEnd"/>
-          <w:r>
-            <w:rPr>
-              <w:rFonts w:asciiTheme="majorHAnsi" w:hAnsiTheme="majorHAnsi"/>
-              <w:sz w:val="18"/>
-              <w:szCs w:val="18"/>
-              <w:lang w:val="pt-PT"/>
-            </w:rPr>
-            <w:t xml:space="preserve"> Eliasson, Luleå </w:t>
-          </w:r>
-          <w:proofErr w:type="spellStart"/>
-          <w:r>
-            <w:rPr>
-              <w:rFonts w:asciiTheme="majorHAnsi" w:hAnsiTheme="majorHAnsi"/>
-              <w:sz w:val="18"/>
-              <w:szCs w:val="18"/>
-              <w:lang w:val="pt-PT"/>
-            </w:rPr>
-            <w:t>University</w:t>
-          </w:r>
-          <w:proofErr w:type="spellEnd"/>
-          <w:r>
-            <w:rPr>
-              <w:rFonts w:asciiTheme="majorHAnsi" w:hAnsiTheme="majorHAnsi"/>
-              <w:sz w:val="18"/>
-              <w:szCs w:val="18"/>
-              <w:lang w:val="pt-PT"/>
-            </w:rPr>
-            <w:t xml:space="preserve"> </w:t>
-          </w:r>
-          <w:proofErr w:type="spellStart"/>
-          <w:r>
-            <w:rPr>
-              <w:rFonts w:asciiTheme="majorHAnsi" w:hAnsiTheme="majorHAnsi"/>
-              <w:sz w:val="18"/>
-              <w:szCs w:val="18"/>
-              <w:lang w:val="pt-PT"/>
-            </w:rPr>
-            <w:t>of</w:t>
-          </w:r>
-          <w:proofErr w:type="spellEnd"/>
-          <w:r>
-            <w:rPr>
-              <w:rFonts w:asciiTheme="majorHAnsi" w:hAnsiTheme="majorHAnsi"/>
-              <w:sz w:val="18"/>
-              <w:szCs w:val="18"/>
-              <w:lang w:val="pt-PT"/>
-            </w:rPr>
-            <w:t xml:space="preserve"> </w:t>
-          </w:r>
-          <w:proofErr w:type="spellStart"/>
-          <w:r>
-            <w:rPr>
-              <w:rFonts w:asciiTheme="majorHAnsi" w:hAnsiTheme="majorHAnsi"/>
-              <w:sz w:val="18"/>
-              <w:szCs w:val="18"/>
-              <w:lang w:val="pt-PT"/>
-            </w:rPr>
-            <w:t>Technology</w:t>
-          </w:r>
-          <w:proofErr w:type="spellEnd"/>
         </w:p>
       </w:tc>
       <w:tc>
@@ -5412,7 +5212,6 @@
             </w:rPr>
             <w:t xml:space="preserve">Draft </w:t>
           </w:r>
-          <w:proofErr w:type="spellStart"/>
           <w:r>
             <w:rPr>
               <w:rFonts w:asciiTheme="majorHAnsi" w:hAnsiTheme="majorHAnsi"/>
@@ -5421,7 +5220,6 @@
             </w:rPr>
             <w:t>Proposal</w:t>
           </w:r>
-          <w:proofErr w:type="spellEnd"/>
         </w:p>
       </w:tc>
     </w:tr>
@@ -5683,7 +5481,6 @@
               <w:lang w:val="en-US"/>
             </w:rPr>
           </w:pPr>
-          <w:proofErr w:type="spellStart"/>
           <w:r>
             <w:rPr>
               <w:rFonts w:asciiTheme="majorHAnsi" w:hAnsiTheme="majorHAnsi"/>
@@ -5693,7 +5490,6 @@
             </w:rPr>
             <w:t>DataManager</w:t>
           </w:r>
-          <w:proofErr w:type="spellEnd"/>
           <w:r>
             <w:rPr>
               <w:rFonts w:asciiTheme="majorHAnsi" w:hAnsiTheme="majorHAnsi"/>
@@ -5703,7 +5499,6 @@
             </w:rPr>
             <w:t xml:space="preserve"> </w:t>
           </w:r>
-          <w:proofErr w:type="spellStart"/>
           <w:r>
             <w:rPr>
               <w:rFonts w:asciiTheme="majorHAnsi" w:hAnsiTheme="majorHAnsi"/>
@@ -5713,7 +5508,6 @@
             </w:rPr>
             <w:t>SysDD</w:t>
           </w:r>
-          <w:proofErr w:type="spellEnd"/>
           <w:r>
             <w:rPr>
               <w:rFonts w:asciiTheme="majorHAnsi" w:hAnsiTheme="majorHAnsi"/>
@@ -5833,7 +5627,7 @@
               <w:sz w:val="18"/>
               <w:szCs w:val="18"/>
             </w:rPr>
-            <w:t>2018-10-19</w:t>
+            <w:t>2018-10-30</w:t>
           </w:r>
           <w:r>
             <w:rPr>
@@ -5885,7 +5679,6 @@
             </w:rPr>
             <w:t xml:space="preserve">Draft </w:t>
           </w:r>
-          <w:proofErr w:type="spellStart"/>
           <w:r>
             <w:rPr>
               <w:rFonts w:asciiTheme="majorHAnsi" w:hAnsiTheme="majorHAnsi"/>
@@ -5894,7 +5687,6 @@
             </w:rPr>
             <w:t>Proposal</w:t>
           </w:r>
-          <w:proofErr w:type="spellEnd"/>
         </w:p>
       </w:tc>
     </w:tr>
@@ -9142,7 +8934,7 @@
 </file>
 
 <file path=customXml/itemProps1.xml><?xml version="1.0" encoding="utf-8"?>
-<ds:datastoreItem xmlns:ds="http://schemas.openxmlformats.org/officeDocument/2006/customXml" ds:itemID="{C5FB35A5-83C5-324F-85FD-6E8CF24D9F16}">
+<ds:datastoreItem xmlns:ds="http://schemas.openxmlformats.org/officeDocument/2006/customXml" ds:itemID="{DC60D85A-C717-344E-9DD6-1E763AA9FBB2}">
   <ds:schemaRefs>
     <ds:schemaRef ds:uri="http://schemas.openxmlformats.org/officeDocument/2006/bibliography"/>
   </ds:schemaRefs>

</xml_diff>

<commit_message>
Updated documentation to reflect the use of RFC 8428
</commit_message>
<xml_diff>
--- a/documentation/DataManager/Arrowhead DataManager G4.0 SysDD.docx
+++ b/documentation/DataManager/Arrowhead DataManager G4.0 SysDD.docx
@@ -21,6 +21,7 @@
         </w:rPr>
         <w:t xml:space="preserve">The </w:t>
       </w:r>
+      <w:proofErr w:type="spellStart"/>
       <w:r>
         <w:rPr>
           <w:rFonts w:asciiTheme="majorHAnsi" w:hAnsiTheme="majorHAnsi" w:cstheme="majorHAnsi"/>
@@ -30,6 +31,7 @@
         </w:rPr>
         <w:t>DataManager</w:t>
       </w:r>
+      <w:proofErr w:type="spellEnd"/>
       <w:r>
         <w:rPr>
           <w:rFonts w:asciiTheme="majorHAnsi" w:hAnsiTheme="majorHAnsi" w:cstheme="majorHAnsi"/>
@@ -235,10 +237,10 @@
                         <a:effectLst/>
                         <a:extLst>
                           <a:ext uri="{FAA26D3D-D897-4be2-8F04-BA451C77F1D7}">
-                            <ma14:placeholderFlag xmlns:o="urn:schemas-microsoft-com:office:office" xmlns:v="urn:schemas-microsoft-com:vml" xmlns:w10="urn:schemas-microsoft-com:office:word" xmlns:w="http://schemas.openxmlformats.org/wordprocessingml/2006/main" xmlns:ma14="http://schemas.microsoft.com/office/mac/drawingml/2011/main" xmlns=""/>
+                            <ma14:placeholderFlag xmlns="" xmlns:ma14="http://schemas.microsoft.com/office/mac/drawingml/2011/main" xmlns:w="http://schemas.openxmlformats.org/wordprocessingml/2006/main" xmlns:w10="urn:schemas-microsoft-com:office:word" xmlns:v="urn:schemas-microsoft-com:vml" xmlns:o="urn:schemas-microsoft-com:office:office"/>
                           </a:ext>
                           <a:ext uri="{C572A759-6A51-4108-AA02-DFA0A04FC94B}">
-                            <ma14:wrappingTextBoxFlag xmlns:o="urn:schemas-microsoft-com:office:office" xmlns:v="urn:schemas-microsoft-com:vml" xmlns:w10="urn:schemas-microsoft-com:office:word" xmlns:w="http://schemas.openxmlformats.org/wordprocessingml/2006/main" xmlns:ma14="http://schemas.microsoft.com/office/mac/drawingml/2011/main" xmlns=""/>
+                            <ma14:wrappingTextBoxFlag xmlns="" xmlns:ma14="http://schemas.microsoft.com/office/mac/drawingml/2011/main" xmlns:w="http://schemas.openxmlformats.org/wordprocessingml/2006/main" xmlns:w10="urn:schemas-microsoft-com:office:word" xmlns:v="urn:schemas-microsoft-com:vml" xmlns:o="urn:schemas-microsoft-com:office:office"/>
                           </a:ext>
                         </a:extLst>
                       </wps:spPr>
@@ -297,6 +299,7 @@
                               </w:rPr>
                               <w:t xml:space="preserve">the </w:t>
                             </w:r>
+                            <w:proofErr w:type="spellStart"/>
                             <w:r>
                               <w:rPr>
                                 <w:sz w:val="22"/>
@@ -304,6 +307,7 @@
                               </w:rPr>
                               <w:t>DataManager</w:t>
                             </w:r>
+                            <w:proofErr w:type="spellEnd"/>
                             <w:r>
                               <w:rPr>
                                 <w:sz w:val="22"/>
@@ -444,12 +448,14 @@
         </w:rPr>
         <w:t xml:space="preserve"> the </w:t>
       </w:r>
+      <w:proofErr w:type="spellStart"/>
       <w:r>
         <w:rPr>
           <w:lang w:val="en-AU"/>
         </w:rPr>
         <w:t>DataManager</w:t>
       </w:r>
+      <w:proofErr w:type="spellEnd"/>
       <w:r>
         <w:rPr>
           <w:lang w:val="en-AU"/>
@@ -565,12 +571,14 @@
                 <w:lang w:val="en-AU"/>
               </w:rPr>
             </w:pPr>
+            <w:proofErr w:type="spellStart"/>
             <w:r>
               <w:rPr>
                 <w:lang w:val="en-AU"/>
               </w:rPr>
               <w:t>DataManager</w:t>
             </w:r>
+            <w:proofErr w:type="spellEnd"/>
             <w:r>
               <w:rPr>
                 <w:lang w:val="en-AU"/>
@@ -864,7 +872,19 @@
         <w:rPr>
           <w:lang w:val="en-AU"/>
         </w:rPr>
-        <w:t xml:space="preserve">which provides features for mailbox-like behavior where low-power, e.g. sleepy devices, systems can push messages to during short periods </w:t>
+        <w:t xml:space="preserve">which provides features for mailbox-like </w:t>
+      </w:r>
+      <w:r>
+        <w:rPr>
+          <w:lang w:val="en-AU"/>
+        </w:rPr>
+        <w:t>behaviour</w:t>
+      </w:r>
+      <w:r>
+        <w:rPr>
+          <w:lang w:val="en-AU"/>
+        </w:rPr>
+        <w:t xml:space="preserve"> where low-power, e.g. sleepy devices, systems can push messages to during short periods </w:t>
       </w:r>
       <w:r>
         <w:rPr>
@@ -1256,7 +1276,21 @@
               <w:rPr>
                 <w:lang w:val="en-AU"/>
               </w:rPr>
-              <w:t>Arrowhead Core services such as ServiceRegistry, Authorization and Orchestration must be started</w:t>
+              <w:t xml:space="preserve">Arrowhead Core services such as </w:t>
+            </w:r>
+            <w:proofErr w:type="spellStart"/>
+            <w:r>
+              <w:rPr>
+                <w:lang w:val="en-AU"/>
+              </w:rPr>
+              <w:t>ServiceRegistry</w:t>
+            </w:r>
+            <w:proofErr w:type="spellEnd"/>
+            <w:r>
+              <w:rPr>
+                <w:lang w:val="en-AU"/>
+              </w:rPr>
+              <w:t>, Authorization and Orchestration must be started</w:t>
             </w:r>
           </w:p>
         </w:tc>
@@ -1641,8 +1675,16 @@
               <w:rPr>
                 <w:lang w:val="en-AU"/>
               </w:rPr>
-              <w:t>An Arrowhead sensor, the DataManager</w:t>
-            </w:r>
+              <w:t xml:space="preserve">An Arrowhead sensor, the </w:t>
+            </w:r>
+            <w:proofErr w:type="spellStart"/>
+            <w:r>
+              <w:rPr>
+                <w:lang w:val="en-AU"/>
+              </w:rPr>
+              <w:t>DataManager</w:t>
+            </w:r>
+            <w:proofErr w:type="spellEnd"/>
           </w:p>
         </w:tc>
       </w:tr>
@@ -1796,7 +1838,21 @@
               <w:rPr>
                 <w:lang w:val="en-AU"/>
               </w:rPr>
-              <w:t>pushes data to the DataManager using the Historian service at regular or intervals, or when events occur</w:t>
+              <w:t xml:space="preserve">pushes data to the </w:t>
+            </w:r>
+            <w:proofErr w:type="spellStart"/>
+            <w:r>
+              <w:rPr>
+                <w:lang w:val="en-AU"/>
+              </w:rPr>
+              <w:t>DataManager</w:t>
+            </w:r>
+            <w:proofErr w:type="spellEnd"/>
+            <w:r>
+              <w:rPr>
+                <w:lang w:val="en-AU"/>
+              </w:rPr>
+              <w:t xml:space="preserve"> using the Historian service at regular or intervals, or when events occur</w:t>
             </w:r>
           </w:p>
           <w:p>
@@ -2219,6 +2275,7 @@
                 <w:lang w:val="en-AU"/>
               </w:rPr>
             </w:pPr>
+            <w:proofErr w:type="spellStart"/>
             <w:r>
               <w:rPr>
                 <w:lang w:val="en-AU"/>
@@ -2231,6 +2288,7 @@
               </w:rPr>
               <w:t>Registry</w:t>
             </w:r>
+            <w:proofErr w:type="spellEnd"/>
           </w:p>
         </w:tc>
         <w:tc>
@@ -2397,7 +2455,21 @@
         <w:rPr>
           <w:lang w:val="en-AU"/>
         </w:rPr>
-        <w:t>The DataManager can run in secure or insecure mode. In insecure mode, any system can publish and fetch data to any resource. In secure mode, the communication is encrypted, only a system with a valid certificate can publish to the corresponding resource.</w:t>
+        <w:t xml:space="preserve">The </w:t>
+      </w:r>
+      <w:proofErr w:type="spellStart"/>
+      <w:r>
+        <w:rPr>
+          <w:lang w:val="en-AU"/>
+        </w:rPr>
+        <w:t>DataManager</w:t>
+      </w:r>
+      <w:proofErr w:type="spellEnd"/>
+      <w:r>
+        <w:rPr>
+          <w:lang w:val="en-AU"/>
+        </w:rPr>
+        <w:t xml:space="preserve"> can run in secure or insecure mode. In insecure mode, any system can publish and fetch data to any resource. In secure mode, the communication is encrypted, only a system with a valid certificate can publish to the corresponding resource.</w:t>
       </w:r>
       <w:r>
         <w:rPr>
@@ -2583,6 +2655,7 @@
           <w:lang w:val="en-AU"/>
         </w:rPr>
       </w:pPr>
+      <w:proofErr w:type="spellStart"/>
       <w:r>
         <w:rPr>
           <w:b/>
@@ -2597,6 +2670,7 @@
         </w:rPr>
         <w:t>Main</w:t>
       </w:r>
+      <w:proofErr w:type="spellEnd"/>
       <w:r>
         <w:rPr>
           <w:lang w:val="en-AU"/>
@@ -2607,7 +2681,27 @@
         <w:rPr>
           <w:lang w:val="en-AU"/>
         </w:rPr>
-        <w:t>or the HTTPS server based on the properties files and command line arguments, registers into the SR</w:t>
+        <w:t xml:space="preserve">or the HTTPS server based on the </w:t>
+      </w:r>
+      <w:r>
+        <w:rPr>
+          <w:lang w:val="en-AU"/>
+        </w:rPr>
+        <w:t>configuration</w:t>
+      </w:r>
+      <w:r>
+        <w:rPr>
+          <w:lang w:val="en-AU"/>
+        </w:rPr>
+        <w:t xml:space="preserve"> files</w:t>
+      </w:r>
+      <w:bookmarkStart w:id="5" w:name="_GoBack"/>
+      <w:bookmarkEnd w:id="5"/>
+      <w:r>
+        <w:rPr>
+          <w:lang w:val="en-AU"/>
+        </w:rPr>
+        <w:t xml:space="preserve"> and command line arguments, registers into the SR</w:t>
       </w:r>
     </w:p>
     <w:p>
@@ -2621,6 +2715,7 @@
           <w:lang w:val="en-AU"/>
         </w:rPr>
       </w:pPr>
+      <w:proofErr w:type="spellStart"/>
       <w:r>
         <w:rPr>
           <w:b/>
@@ -2635,6 +2730,7 @@
         </w:rPr>
         <w:t>Resource</w:t>
       </w:r>
+      <w:proofErr w:type="spellEnd"/>
       <w:r>
         <w:rPr>
           <w:lang w:val="en-AU"/>
@@ -2671,6 +2767,7 @@
           <w:lang w:val="en-AU"/>
         </w:rPr>
       </w:pPr>
+      <w:proofErr w:type="spellStart"/>
       <w:r>
         <w:rPr>
           <w:b/>
@@ -2678,6 +2775,7 @@
         </w:rPr>
         <w:t>DataManagerService</w:t>
       </w:r>
+      <w:proofErr w:type="spellEnd"/>
       <w:r>
         <w:rPr>
           <w:lang w:val="en-AU"/>
@@ -2708,6 +2806,7 @@
           <w:lang w:val="en-AU"/>
         </w:rPr>
       </w:pPr>
+      <w:proofErr w:type="spellStart"/>
       <w:r>
         <w:rPr>
           <w:b/>
@@ -2715,6 +2814,7 @@
         </w:rPr>
         <w:t>ProxyService</w:t>
       </w:r>
+      <w:proofErr w:type="spellEnd"/>
       <w:r>
         <w:rPr>
           <w:lang w:val="en-AU"/>
@@ -2729,17 +2829,15 @@
           <w:lang w:val="en-AU"/>
         </w:rPr>
       </w:pPr>
-      <w:bookmarkStart w:id="5" w:name="_Hlk494822498"/>
+      <w:bookmarkStart w:id="6" w:name="_Hlk494822498"/>
       <w:r>
         <w:rPr>
           <w:lang w:val="en-AU"/>
         </w:rPr>
         <w:t>Usage</w:t>
       </w:r>
-      <w:bookmarkStart w:id="6" w:name="_GoBack"/>
-      <w:bookmarkEnd w:id="6"/>
     </w:p>
-    <w:bookmarkEnd w:id="5"/>
+    <w:bookmarkEnd w:id="6"/>
     <w:p>
       <w:pPr>
         <w:rPr>
@@ -2772,7 +2870,37 @@
         <w:rPr>
           <w:lang w:val="en-AU"/>
         </w:rPr>
-        <w:t>“-tls”: starts the Core System in secure (HTTPS) mode, using the certificates which were set in the app.properties file.</w:t>
+        <w:t>“-</w:t>
+      </w:r>
+      <w:proofErr w:type="spellStart"/>
+      <w:r>
+        <w:rPr>
+          <w:lang w:val="en-AU"/>
+        </w:rPr>
+        <w:t>tls</w:t>
+      </w:r>
+      <w:proofErr w:type="spellEnd"/>
+      <w:r>
+        <w:rPr>
+          <w:lang w:val="en-AU"/>
+        </w:rPr>
+        <w:t xml:space="preserve">”: starts the Core System in secure (HTTPS) mode, using the certificates which were set in the </w:t>
+      </w:r>
+      <w:proofErr w:type="spellStart"/>
+      <w:proofErr w:type="gramStart"/>
+      <w:r>
+        <w:rPr>
+          <w:lang w:val="en-AU"/>
+        </w:rPr>
+        <w:t>app.properties</w:t>
+      </w:r>
+      <w:proofErr w:type="spellEnd"/>
+      <w:proofErr w:type="gramEnd"/>
+      <w:r>
+        <w:rPr>
+          <w:lang w:val="en-AU"/>
+        </w:rPr>
+        <w:t xml:space="preserve"> file.</w:t>
       </w:r>
     </w:p>
     <w:p>
@@ -2886,7 +3014,21 @@
         <w:rPr>
           <w:lang w:val="en-AU"/>
         </w:rPr>
-        <w:t xml:space="preserve">Arrowhead Framework Github: </w:t>
+        <w:t xml:space="preserve">Arrowhead Framework </w:t>
+      </w:r>
+      <w:proofErr w:type="spellStart"/>
+      <w:r>
+        <w:rPr>
+          <w:lang w:val="en-AU"/>
+        </w:rPr>
+        <w:t>Github</w:t>
+      </w:r>
+      <w:proofErr w:type="spellEnd"/>
+      <w:r>
+        <w:rPr>
+          <w:lang w:val="en-AU"/>
+        </w:rPr>
+        <w:t xml:space="preserve">: </w:t>
       </w:r>
       <w:hyperlink r:id="rId12" w:history="1">
         <w:r>
@@ -3814,7 +3956,7 @@
                       <a:effectLst/>
                       <a:extLst>
                         <a:ext uri="{C572A759-6A51-4108-AA02-DFA0A04FC94B}">
-                          <ma14:wrappingTextBoxFlag xmlns:o="urn:schemas-microsoft-com:office:office" xmlns:v="urn:schemas-microsoft-com:vml" xmlns:w10="urn:schemas-microsoft-com:office:word" xmlns:w="http://schemas.openxmlformats.org/wordprocessingml/2006/main" xmlns:ma14="http://schemas.microsoft.com/office/mac/drawingml/2011/main" xmlns=""/>
+                          <ma14:wrappingTextBoxFlag xmlns="" xmlns:ma14="http://schemas.microsoft.com/office/mac/drawingml/2011/main" xmlns:w="http://schemas.openxmlformats.org/wordprocessingml/2006/main" xmlns:w10="urn:schemas-microsoft-com:office:word" xmlns:v="urn:schemas-microsoft-com:vml" xmlns:o="urn:schemas-microsoft-com:office:office"/>
                         </a:ext>
                       </a:extLst>
                     </wps:spPr>
@@ -3929,7 +4071,27 @@
                               <w:szCs w:val="15"/>
                               <w:lang w:val="en-US"/>
                             </w:rPr>
-                            <w:t>Project Coordinator: Professor Jerker Delsing | Luleå University of Technology</w:t>
+                            <w:t xml:space="preserve">Project Coordinator: Professor Jerker </w:t>
+                          </w:r>
+                          <w:proofErr w:type="spellStart"/>
+                          <w:r>
+                            <w:rPr>
+                              <w:rFonts w:asciiTheme="majorHAnsi" w:hAnsiTheme="majorHAnsi"/>
+                              <w:sz w:val="15"/>
+                              <w:szCs w:val="15"/>
+                              <w:lang w:val="en-US"/>
+                            </w:rPr>
+                            <w:t>Delsing</w:t>
+                          </w:r>
+                          <w:proofErr w:type="spellEnd"/>
+                          <w:r>
+                            <w:rPr>
+                              <w:rFonts w:asciiTheme="majorHAnsi" w:hAnsiTheme="majorHAnsi"/>
+                              <w:sz w:val="15"/>
+                              <w:szCs w:val="15"/>
+                              <w:lang w:val="en-US"/>
+                            </w:rPr>
+                            <w:t xml:space="preserve"> | Luleå University of Technology</w:t>
                           </w:r>
                         </w:p>
                       </w:txbxContent>
@@ -4137,7 +4299,7 @@
                   </a:prstGeom>
                   <a:extLst>
                     <a:ext uri="{FAA26D3D-D897-4be2-8F04-BA451C77F1D7}">
-                      <ma14:placeholderFlag xmlns:ve="http://schemas.openxmlformats.org/markup-compatibility/2006" xmlns="" xmlns:mo="http://schemas.microsoft.com/office/mac/office/2008/main" xmlns:mv="urn:schemas-microsoft-com:mac:vml" xmlns:o="urn:schemas-microsoft-com:office:office" xmlns:v="urn:schemas-microsoft-com:vml" xmlns:w10="urn:schemas-microsoft-com:office:word" xmlns:w="http://schemas.openxmlformats.org/wordprocessingml/2006/main" xmlns:ma14="http://schemas.microsoft.com/office/mac/drawingml/2011/main"/>
+                      <ma14:placeholderFlag xmlns:ma14="http://schemas.microsoft.com/office/mac/drawingml/2011/main" xmlns:w="http://schemas.openxmlformats.org/wordprocessingml/2006/main" xmlns:w10="urn:schemas-microsoft-com:office:word" xmlns:v="urn:schemas-microsoft-com:vml" xmlns:o="urn:schemas-microsoft-com:office:office" xmlns:mv="urn:schemas-microsoft-com:mac:vml" xmlns:mo="http://schemas.microsoft.com/office/mac/office/2008/main" xmlns="" xmlns:ve="http://schemas.openxmlformats.org/markup-compatibility/2006"/>
                     </a:ext>
                   </a:extLst>
                 </pic:spPr>
@@ -4209,10 +4371,10 @@
                       <a:effectLst/>
                       <a:extLst>
                         <a:ext uri="{FAA26D3D-D897-4be2-8F04-BA451C77F1D7}">
-                          <ma14:placeholderFlag xmlns:o="urn:schemas-microsoft-com:office:office" xmlns:v="urn:schemas-microsoft-com:vml" xmlns:w10="urn:schemas-microsoft-com:office:word" xmlns:w="http://schemas.openxmlformats.org/wordprocessingml/2006/main" xmlns:ma14="http://schemas.microsoft.com/office/mac/drawingml/2011/main" xmlns=""/>
+                          <ma14:placeholderFlag xmlns="" xmlns:ma14="http://schemas.microsoft.com/office/mac/drawingml/2011/main" xmlns:w="http://schemas.openxmlformats.org/wordprocessingml/2006/main" xmlns:w10="urn:schemas-microsoft-com:office:word" xmlns:v="urn:schemas-microsoft-com:vml" xmlns:o="urn:schemas-microsoft-com:office:office"/>
                         </a:ext>
                         <a:ext uri="{C572A759-6A51-4108-AA02-DFA0A04FC94B}">
-                          <ma14:wrappingTextBoxFlag xmlns:o="urn:schemas-microsoft-com:office:office" xmlns:v="urn:schemas-microsoft-com:vml" xmlns:w10="urn:schemas-microsoft-com:office:word" xmlns:w="http://schemas.openxmlformats.org/wordprocessingml/2006/main" xmlns:ma14="http://schemas.microsoft.com/office/mac/drawingml/2011/main" xmlns=""/>
+                          <ma14:wrappingTextBoxFlag xmlns="" xmlns:ma14="http://schemas.microsoft.com/office/mac/drawingml/2011/main" xmlns:w="http://schemas.openxmlformats.org/wordprocessingml/2006/main" xmlns:w10="urn:schemas-microsoft-com:office:word" xmlns:v="urn:schemas-microsoft-com:vml" xmlns:o="urn:schemas-microsoft-com:office:office"/>
                         </a:ext>
                       </a:extLst>
                     </wps:spPr>
@@ -4509,10 +4671,10 @@
                       <a:effectLst/>
                       <a:extLst>
                         <a:ext uri="{FAA26D3D-D897-4be2-8F04-BA451C77F1D7}">
-                          <ma14:placeholderFlag xmlns:o="urn:schemas-microsoft-com:office:office" xmlns:v="urn:schemas-microsoft-com:vml" xmlns:w10="urn:schemas-microsoft-com:office:word" xmlns:w="http://schemas.openxmlformats.org/wordprocessingml/2006/main" xmlns:ma14="http://schemas.microsoft.com/office/mac/drawingml/2011/main" xmlns=""/>
+                          <ma14:placeholderFlag xmlns="" xmlns:ma14="http://schemas.microsoft.com/office/mac/drawingml/2011/main" xmlns:w="http://schemas.openxmlformats.org/wordprocessingml/2006/main" xmlns:w10="urn:schemas-microsoft-com:office:word" xmlns:v="urn:schemas-microsoft-com:vml" xmlns:o="urn:schemas-microsoft-com:office:office"/>
                         </a:ext>
                         <a:ext uri="{C572A759-6A51-4108-AA02-DFA0A04FC94B}">
-                          <ma14:wrappingTextBoxFlag xmlns:o="urn:schemas-microsoft-com:office:office" xmlns:v="urn:schemas-microsoft-com:vml" xmlns:w10="urn:schemas-microsoft-com:office:word" xmlns:w="http://schemas.openxmlformats.org/wordprocessingml/2006/main" xmlns:ma14="http://schemas.microsoft.com/office/mac/drawingml/2011/main" xmlns=""/>
+                          <ma14:wrappingTextBoxFlag xmlns="" xmlns:ma14="http://schemas.microsoft.com/office/mac/drawingml/2011/main" xmlns:w="http://schemas.openxmlformats.org/wordprocessingml/2006/main" xmlns:w10="urn:schemas-microsoft-com:office:word" xmlns:v="urn:schemas-microsoft-com:vml" xmlns:o="urn:schemas-microsoft-com:office:office"/>
                         </a:ext>
                       </a:extLst>
                     </wps:spPr>
@@ -4925,6 +5087,7 @@
               <w:lang w:val="en-US"/>
             </w:rPr>
           </w:pPr>
+          <w:proofErr w:type="spellStart"/>
           <w:r>
             <w:rPr>
               <w:rFonts w:asciiTheme="majorHAnsi" w:hAnsiTheme="majorHAnsi"/>
@@ -4934,6 +5097,7 @@
             </w:rPr>
             <w:t>DataManager</w:t>
           </w:r>
+          <w:proofErr w:type="spellEnd"/>
           <w:r>
             <w:rPr>
               <w:rFonts w:asciiTheme="majorHAnsi" w:hAnsiTheme="majorHAnsi"/>
@@ -4941,8 +5105,19 @@
               <w:szCs w:val="18"/>
               <w:lang w:val="en-US"/>
             </w:rPr>
-            <w:t xml:space="preserve"> System SysDD</w:t>
+            <w:t xml:space="preserve"> System </w:t>
           </w:r>
+          <w:proofErr w:type="spellStart"/>
+          <w:r>
+            <w:rPr>
+              <w:rFonts w:asciiTheme="majorHAnsi" w:hAnsiTheme="majorHAnsi"/>
+              <w:sz w:val="18"/>
+              <w:szCs w:val="18"/>
+              <w:lang w:val="en-US"/>
+            </w:rPr>
+            <w:t>SysDD</w:t>
+          </w:r>
+          <w:proofErr w:type="spellEnd"/>
         </w:p>
       </w:tc>
       <w:tc>
@@ -4997,6 +5172,7 @@
               <w:lang w:val="en-US"/>
             </w:rPr>
           </w:pPr>
+          <w:proofErr w:type="spellStart"/>
           <w:r>
             <w:rPr>
               <w:rFonts w:asciiTheme="majorHAnsi" w:hAnsiTheme="majorHAnsi"/>
@@ -5006,6 +5182,7 @@
             </w:rPr>
             <w:t>SysDD</w:t>
           </w:r>
+          <w:proofErr w:type="spellEnd"/>
         </w:p>
       </w:tc>
     </w:tr>
@@ -5074,7 +5251,7 @@
               <w:sz w:val="18"/>
               <w:szCs w:val="18"/>
             </w:rPr>
-            <w:t>2018-10-30</w:t>
+            <w:t>2019-03-20</w:t>
           </w:r>
           <w:r>
             <w:rPr>
@@ -5143,6 +5320,7 @@
               <w:lang w:val="pt-PT"/>
             </w:rPr>
           </w:pPr>
+          <w:proofErr w:type="spellStart"/>
           <w:r>
             <w:rPr>
               <w:rFonts w:asciiTheme="majorHAnsi" w:hAnsiTheme="majorHAnsi"/>
@@ -5152,6 +5330,7 @@
             </w:rPr>
             <w:t>Author</w:t>
           </w:r>
+          <w:proofErr w:type="spellEnd"/>
         </w:p>
         <w:p>
           <w:pPr>
@@ -5163,6 +5342,7 @@
               <w:lang w:val="pt-PT"/>
             </w:rPr>
           </w:pPr>
+          <w:proofErr w:type="spellStart"/>
           <w:r>
             <w:rPr>
               <w:rFonts w:asciiTheme="majorHAnsi" w:hAnsiTheme="majorHAnsi"/>
@@ -5170,8 +5350,69 @@
               <w:szCs w:val="18"/>
               <w:lang w:val="pt-PT"/>
             </w:rPr>
-            <w:t>Jens Eliasson, Luleå University of Technology</w:t>
+            <w:t>Jens</w:t>
           </w:r>
+          <w:proofErr w:type="spellEnd"/>
+          <w:r>
+            <w:rPr>
+              <w:rFonts w:asciiTheme="majorHAnsi" w:hAnsiTheme="majorHAnsi"/>
+              <w:sz w:val="18"/>
+              <w:szCs w:val="18"/>
+              <w:lang w:val="pt-PT"/>
+            </w:rPr>
+            <w:t xml:space="preserve"> Eliasson, Luleå </w:t>
+          </w:r>
+          <w:proofErr w:type="spellStart"/>
+          <w:r>
+            <w:rPr>
+              <w:rFonts w:asciiTheme="majorHAnsi" w:hAnsiTheme="majorHAnsi"/>
+              <w:sz w:val="18"/>
+              <w:szCs w:val="18"/>
+              <w:lang w:val="pt-PT"/>
+            </w:rPr>
+            <w:t>University</w:t>
+          </w:r>
+          <w:proofErr w:type="spellEnd"/>
+          <w:r>
+            <w:rPr>
+              <w:rFonts w:asciiTheme="majorHAnsi" w:hAnsiTheme="majorHAnsi"/>
+              <w:sz w:val="18"/>
+              <w:szCs w:val="18"/>
+              <w:lang w:val="pt-PT"/>
+            </w:rPr>
+            <w:t xml:space="preserve"> </w:t>
+          </w:r>
+          <w:proofErr w:type="spellStart"/>
+          <w:r>
+            <w:rPr>
+              <w:rFonts w:asciiTheme="majorHAnsi" w:hAnsiTheme="majorHAnsi"/>
+              <w:sz w:val="18"/>
+              <w:szCs w:val="18"/>
+              <w:lang w:val="pt-PT"/>
+            </w:rPr>
+            <w:t>of</w:t>
+          </w:r>
+          <w:proofErr w:type="spellEnd"/>
+          <w:r>
+            <w:rPr>
+              <w:rFonts w:asciiTheme="majorHAnsi" w:hAnsiTheme="majorHAnsi"/>
+              <w:sz w:val="18"/>
+              <w:szCs w:val="18"/>
+              <w:lang w:val="pt-PT"/>
+            </w:rPr>
+            <w:t xml:space="preserve"> </w:t>
+          </w:r>
+          <w:proofErr w:type="spellStart"/>
+          <w:r>
+            <w:rPr>
+              <w:rFonts w:asciiTheme="majorHAnsi" w:hAnsiTheme="majorHAnsi"/>
+              <w:sz w:val="18"/>
+              <w:szCs w:val="18"/>
+              <w:lang w:val="pt-PT"/>
+            </w:rPr>
+            <w:t>Technology</w:t>
+          </w:r>
+          <w:proofErr w:type="spellEnd"/>
         </w:p>
       </w:tc>
       <w:tc>
@@ -5212,6 +5453,7 @@
             </w:rPr>
             <w:t xml:space="preserve">Draft </w:t>
           </w:r>
+          <w:proofErr w:type="spellStart"/>
           <w:r>
             <w:rPr>
               <w:rFonts w:asciiTheme="majorHAnsi" w:hAnsiTheme="majorHAnsi"/>
@@ -5220,6 +5462,7 @@
             </w:rPr>
             <w:t>Proposal</w:t>
           </w:r>
+          <w:proofErr w:type="spellEnd"/>
         </w:p>
       </w:tc>
     </w:tr>
@@ -5481,6 +5724,7 @@
               <w:lang w:val="en-US"/>
             </w:rPr>
           </w:pPr>
+          <w:proofErr w:type="spellStart"/>
           <w:r>
             <w:rPr>
               <w:rFonts w:asciiTheme="majorHAnsi" w:hAnsiTheme="majorHAnsi"/>
@@ -5490,6 +5734,7 @@
             </w:rPr>
             <w:t>DataManager</w:t>
           </w:r>
+          <w:proofErr w:type="spellEnd"/>
           <w:r>
             <w:rPr>
               <w:rFonts w:asciiTheme="majorHAnsi" w:hAnsiTheme="majorHAnsi"/>
@@ -5499,6 +5744,7 @@
             </w:rPr>
             <w:t xml:space="preserve"> </w:t>
           </w:r>
+          <w:proofErr w:type="spellStart"/>
           <w:r>
             <w:rPr>
               <w:rFonts w:asciiTheme="majorHAnsi" w:hAnsiTheme="majorHAnsi"/>
@@ -5508,6 +5754,7 @@
             </w:rPr>
             <w:t>SysDD</w:t>
           </w:r>
+          <w:proofErr w:type="spellEnd"/>
           <w:r>
             <w:rPr>
               <w:rFonts w:asciiTheme="majorHAnsi" w:hAnsiTheme="majorHAnsi"/>
@@ -5627,7 +5874,7 @@
               <w:sz w:val="18"/>
               <w:szCs w:val="18"/>
             </w:rPr>
-            <w:t>2018-10-30</w:t>
+            <w:t>2019-03-20</w:t>
           </w:r>
           <w:r>
             <w:rPr>
@@ -5679,6 +5926,7 @@
             </w:rPr>
             <w:t xml:space="preserve">Draft </w:t>
           </w:r>
+          <w:proofErr w:type="spellStart"/>
           <w:r>
             <w:rPr>
               <w:rFonts w:asciiTheme="majorHAnsi" w:hAnsiTheme="majorHAnsi"/>
@@ -5687,6 +5935,7 @@
             </w:rPr>
             <w:t>Proposal</w:t>
           </w:r>
+          <w:proofErr w:type="spellEnd"/>
         </w:p>
       </w:tc>
     </w:tr>
@@ -8934,7 +9183,7 @@
 </file>
 
 <file path=customXml/itemProps1.xml><?xml version="1.0" encoding="utf-8"?>
-<ds:datastoreItem xmlns:ds="http://schemas.openxmlformats.org/officeDocument/2006/customXml" ds:itemID="{DC60D85A-C717-344E-9DD6-1E763AA9FBB2}">
+<ds:datastoreItem xmlns:ds="http://schemas.openxmlformats.org/officeDocument/2006/customXml" ds:itemID="{11C83DF9-5DF3-F64B-AB54-C52D39803F32}">
   <ds:schemaRefs>
     <ds:schemaRef ds:uri="http://schemas.openxmlformats.org/officeDocument/2006/bibliography"/>
   </ds:schemaRefs>

</xml_diff>

<commit_message>
Typos fixed, text improvements
</commit_message>
<xml_diff>
--- a/documentation/DataManager/Arrowhead DataManager G4.0 SysDD.docx
+++ b/documentation/DataManager/Arrowhead DataManager G4.0 SysDD.docx
@@ -237,10 +237,10 @@
                         <a:effectLst/>
                         <a:extLst>
                           <a:ext uri="{FAA26D3D-D897-4be2-8F04-BA451C77F1D7}">
-                            <ma14:placeholderFlag xmlns="" xmlns:ma14="http://schemas.microsoft.com/office/mac/drawingml/2011/main" xmlns:w="http://schemas.openxmlformats.org/wordprocessingml/2006/main" xmlns:w10="urn:schemas-microsoft-com:office:word" xmlns:v="urn:schemas-microsoft-com:vml" xmlns:o="urn:schemas-microsoft-com:office:office"/>
+                            <ma14:placeholderFlag xmlns:o="urn:schemas-microsoft-com:office:office" xmlns:v="urn:schemas-microsoft-com:vml" xmlns:w10="urn:schemas-microsoft-com:office:word" xmlns:w="http://schemas.openxmlformats.org/wordprocessingml/2006/main" xmlns:ma14="http://schemas.microsoft.com/office/mac/drawingml/2011/main" xmlns=""/>
                           </a:ext>
                           <a:ext uri="{C572A759-6A51-4108-AA02-DFA0A04FC94B}">
-                            <ma14:wrappingTextBoxFlag xmlns="" xmlns:ma14="http://schemas.microsoft.com/office/mac/drawingml/2011/main" xmlns:w="http://schemas.openxmlformats.org/wordprocessingml/2006/main" xmlns:w10="urn:schemas-microsoft-com:office:word" xmlns:v="urn:schemas-microsoft-com:vml" xmlns:o="urn:schemas-microsoft-com:office:office"/>
+                            <ma14:wrappingTextBoxFlag xmlns:o="urn:schemas-microsoft-com:office:office" xmlns:v="urn:schemas-microsoft-com:vml" xmlns:w10="urn:schemas-microsoft-com:office:word" xmlns:w="http://schemas.openxmlformats.org/wordprocessingml/2006/main" xmlns:ma14="http://schemas.microsoft.com/office/mac/drawingml/2011/main" xmlns=""/>
                           </a:ext>
                         </a:extLst>
                       </wps:spPr>
@@ -1961,7 +1961,55 @@
               <w:rPr>
                 <w:lang w:val="en-AU"/>
               </w:rPr>
-              <w:t>The Proxy could be used, however since the proxy only stores one message data can be lost of the consumers do to fetch fast enough.</w:t>
+              <w:t>The Proxy could be used, however since the proxy only stores one message</w:t>
+            </w:r>
+            <w:r>
+              <w:rPr>
+                <w:lang w:val="en-AU"/>
+              </w:rPr>
+              <w:t>,</w:t>
+            </w:r>
+            <w:r>
+              <w:rPr>
+                <w:lang w:val="en-AU"/>
+              </w:rPr>
+              <w:t xml:space="preserve"> data can be lost </w:t>
+            </w:r>
+            <w:r>
+              <w:rPr>
+                <w:lang w:val="en-AU"/>
+              </w:rPr>
+              <w:t>i</w:t>
+            </w:r>
+            <w:r>
+              <w:rPr>
+                <w:lang w:val="en-AU"/>
+              </w:rPr>
+              <w:t>f the consumer</w:t>
+            </w:r>
+            <w:r>
+              <w:rPr>
+                <w:lang w:val="en-AU"/>
+              </w:rPr>
+              <w:t>(</w:t>
+            </w:r>
+            <w:r>
+              <w:rPr>
+                <w:lang w:val="en-AU"/>
+              </w:rPr>
+              <w:t>s</w:t>
+            </w:r>
+            <w:r>
+              <w:rPr>
+                <w:lang w:val="en-AU"/>
+              </w:rPr>
+              <w:t>)</w:t>
+            </w:r>
+            <w:r>
+              <w:rPr>
+                <w:lang w:val="en-AU"/>
+              </w:rPr>
+              <w:t xml:space="preserve"> do to fetch fast enough.</w:t>
             </w:r>
           </w:p>
         </w:tc>
@@ -2693,15 +2741,7 @@
         <w:rPr>
           <w:lang w:val="en-AU"/>
         </w:rPr>
-        <w:t xml:space="preserve"> files</w:t>
-      </w:r>
-      <w:bookmarkStart w:id="5" w:name="_GoBack"/>
-      <w:bookmarkEnd w:id="5"/>
-      <w:r>
-        <w:rPr>
-          <w:lang w:val="en-AU"/>
-        </w:rPr>
-        <w:t xml:space="preserve"> and command line arguments, registers into the SR</w:t>
+        <w:t xml:space="preserve"> files and command line arguments, registers into the SR</w:t>
       </w:r>
     </w:p>
     <w:p>
@@ -2829,7 +2869,7 @@
           <w:lang w:val="en-AU"/>
         </w:rPr>
       </w:pPr>
-      <w:bookmarkStart w:id="6" w:name="_Hlk494822498"/>
+      <w:bookmarkStart w:id="5" w:name="_Hlk494822498"/>
       <w:r>
         <w:rPr>
           <w:lang w:val="en-AU"/>
@@ -2837,7 +2877,7 @@
         <w:t>Usage</w:t>
       </w:r>
     </w:p>
-    <w:bookmarkEnd w:id="6"/>
+    <w:bookmarkEnd w:id="5"/>
     <w:p>
       <w:pPr>
         <w:rPr>
@@ -2989,14 +3029,14 @@
           <w:lang w:val="en-AU"/>
         </w:rPr>
       </w:pPr>
-      <w:bookmarkStart w:id="7" w:name="_Ref528591698"/>
+      <w:bookmarkStart w:id="6" w:name="_Ref528591698"/>
       <w:r>
         <w:rPr>
           <w:lang w:val="en-AU"/>
         </w:rPr>
         <w:t>IoT Automation: Arrowhead Framework, CRC Press, ISBN 9781498756754</w:t>
       </w:r>
-      <w:bookmarkEnd w:id="7"/>
+      <w:bookmarkEnd w:id="6"/>
     </w:p>
     <w:p>
       <w:pPr>
@@ -3009,7 +3049,7 @@
           <w:lang w:val="en-AU"/>
         </w:rPr>
       </w:pPr>
-      <w:bookmarkStart w:id="8" w:name="_Ref528591852"/>
+      <w:bookmarkStart w:id="7" w:name="_Ref528591852"/>
       <w:r>
         <w:rPr>
           <w:lang w:val="en-AU"/>
@@ -3039,7 +3079,7 @@
           <w:t>https://github.com/arrowhead-f/</w:t>
         </w:r>
       </w:hyperlink>
-      <w:bookmarkEnd w:id="8"/>
+      <w:bookmarkEnd w:id="7"/>
     </w:p>
     <w:p>
       <w:pPr>
@@ -3052,7 +3092,7 @@
           <w:lang w:val="en-AU"/>
         </w:rPr>
       </w:pPr>
-      <w:bookmarkStart w:id="9" w:name="_Ref528591868"/>
+      <w:bookmarkStart w:id="8" w:name="_Ref528591868"/>
       <w:r>
         <w:rPr>
           <w:lang w:val="en-AU"/>
@@ -3068,39 +3108,39 @@
           <w:t>http://www.arrowhead.eu/arrowhead-wiki/</w:t>
         </w:r>
       </w:hyperlink>
+      <w:bookmarkEnd w:id="8"/>
+    </w:p>
+    <w:p>
+      <w:pPr>
+        <w:pStyle w:val="Title"/>
+        <w:rPr>
+          <w:lang w:val="en-AU"/>
+        </w:rPr>
+      </w:pPr>
+      <w:bookmarkStart w:id="9" w:name="_Toc354828814"/>
+      <w:r>
+        <w:rPr>
+          <w:lang w:val="en-AU"/>
+        </w:rPr>
+        <w:t>Revision history</w:t>
+      </w:r>
       <w:bookmarkEnd w:id="9"/>
     </w:p>
     <w:p>
       <w:pPr>
-        <w:pStyle w:val="Title"/>
-        <w:rPr>
-          <w:lang w:val="en-AU"/>
-        </w:rPr>
-      </w:pPr>
-      <w:bookmarkStart w:id="10" w:name="_Toc354828814"/>
-      <w:r>
-        <w:rPr>
-          <w:lang w:val="en-AU"/>
-        </w:rPr>
-        <w:t>Revision history</w:t>
+        <w:pStyle w:val="Heading1"/>
+        <w:rPr>
+          <w:lang w:val="en-AU"/>
+        </w:rPr>
+      </w:pPr>
+      <w:bookmarkStart w:id="10" w:name="_Toc354828815"/>
+      <w:r>
+        <w:rPr>
+          <w:lang w:val="en-AU"/>
+        </w:rPr>
+        <w:t>Amendments</w:t>
       </w:r>
       <w:bookmarkEnd w:id="10"/>
-    </w:p>
-    <w:p>
-      <w:pPr>
-        <w:pStyle w:val="Heading1"/>
-        <w:rPr>
-          <w:lang w:val="en-AU"/>
-        </w:rPr>
-      </w:pPr>
-      <w:bookmarkStart w:id="11" w:name="_Toc354828815"/>
-      <w:r>
-        <w:rPr>
-          <w:lang w:val="en-AU"/>
-        </w:rPr>
-        <w:t>Amendments</w:t>
-      </w:r>
-      <w:bookmarkEnd w:id="11"/>
     </w:p>
     <w:tbl>
       <w:tblPr>
@@ -3525,6 +3565,135 @@
               </w:rPr>
               <w:t>Jens Eliasson</w:t>
             </w:r>
+          </w:p>
+        </w:tc>
+      </w:tr>
+      <w:tr>
+        <w:tc>
+          <w:tcPr>
+            <w:tcW w:w="675" w:type="dxa"/>
+          </w:tcPr>
+          <w:p>
+            <w:pPr>
+              <w:pStyle w:val="BodyText"/>
+              <w:rPr>
+                <w:rFonts w:ascii="Times New Roman" w:hAnsi="Times New Roman" w:cs="Times New Roman"/>
+                <w:sz w:val="22"/>
+                <w:szCs w:val="22"/>
+                <w:lang w:val="en-AU"/>
+              </w:rPr>
+            </w:pPr>
+            <w:r>
+              <w:rPr>
+                <w:rFonts w:ascii="Times New Roman" w:hAnsi="Times New Roman" w:cs="Times New Roman"/>
+                <w:sz w:val="22"/>
+                <w:szCs w:val="22"/>
+                <w:lang w:val="en-AU"/>
+              </w:rPr>
+              <w:t>3</w:t>
+            </w:r>
+          </w:p>
+        </w:tc>
+        <w:tc>
+          <w:tcPr>
+            <w:tcW w:w="1843" w:type="dxa"/>
+          </w:tcPr>
+          <w:p>
+            <w:pPr>
+              <w:pStyle w:val="BodyText"/>
+              <w:rPr>
+                <w:rFonts w:ascii="Times New Roman" w:hAnsi="Times New Roman" w:cs="Times New Roman"/>
+                <w:sz w:val="22"/>
+                <w:szCs w:val="22"/>
+                <w:lang w:val="en-AU"/>
+              </w:rPr>
+            </w:pPr>
+            <w:r>
+              <w:rPr>
+                <w:rFonts w:ascii="Times New Roman" w:hAnsi="Times New Roman" w:cs="Times New Roman"/>
+                <w:sz w:val="22"/>
+                <w:szCs w:val="22"/>
+                <w:lang w:val="en-AU"/>
+              </w:rPr>
+              <w:t>2019-03-28</w:t>
+            </w:r>
+          </w:p>
+        </w:tc>
+        <w:tc>
+          <w:tcPr>
+            <w:tcW w:w="913" w:type="dxa"/>
+          </w:tcPr>
+          <w:p>
+            <w:pPr>
+              <w:pStyle w:val="BodyText"/>
+              <w:rPr>
+                <w:rFonts w:ascii="Times New Roman" w:hAnsi="Times New Roman" w:cs="Times New Roman"/>
+                <w:sz w:val="22"/>
+                <w:szCs w:val="22"/>
+                <w:lang w:val="en-AU"/>
+              </w:rPr>
+            </w:pPr>
+            <w:r>
+              <w:rPr>
+                <w:rFonts w:ascii="Times New Roman" w:hAnsi="Times New Roman" w:cs="Times New Roman"/>
+                <w:sz w:val="22"/>
+                <w:szCs w:val="22"/>
+                <w:lang w:val="en-AU"/>
+              </w:rPr>
+              <w:t>G4.0</w:t>
+            </w:r>
+          </w:p>
+        </w:tc>
+        <w:tc>
+          <w:tcPr>
+            <w:tcW w:w="3198" w:type="dxa"/>
+          </w:tcPr>
+          <w:p>
+            <w:pPr>
+              <w:pStyle w:val="BodyText"/>
+              <w:rPr>
+                <w:rFonts w:ascii="Times New Roman" w:hAnsi="Times New Roman" w:cs="Times New Roman"/>
+                <w:sz w:val="22"/>
+                <w:szCs w:val="22"/>
+                <w:lang w:val="en-AU"/>
+              </w:rPr>
+            </w:pPr>
+            <w:r>
+              <w:rPr>
+                <w:rFonts w:ascii="Times New Roman" w:hAnsi="Times New Roman" w:cs="Times New Roman"/>
+                <w:sz w:val="22"/>
+                <w:szCs w:val="22"/>
+                <w:lang w:val="en-AU"/>
+              </w:rPr>
+              <w:t>Text improvements</w:t>
+            </w:r>
+          </w:p>
+        </w:tc>
+        <w:tc>
+          <w:tcPr>
+            <w:tcW w:w="2368" w:type="dxa"/>
+          </w:tcPr>
+          <w:p>
+            <w:pPr>
+              <w:pStyle w:val="BodyText"/>
+              <w:rPr>
+                <w:rFonts w:ascii="Times New Roman" w:hAnsi="Times New Roman" w:cs="Times New Roman"/>
+                <w:sz w:val="22"/>
+                <w:szCs w:val="22"/>
+                <w:lang w:val="en-AU"/>
+              </w:rPr>
+            </w:pPr>
+            <w:r>
+              <w:rPr>
+                <w:rFonts w:ascii="Times New Roman" w:hAnsi="Times New Roman" w:cs="Times New Roman"/>
+                <w:sz w:val="22"/>
+                <w:szCs w:val="22"/>
+                <w:lang w:val="en-AU"/>
+              </w:rPr>
+              <w:t>Jens Eliasson</w:t>
+            </w:r>
+            <w:bookmarkStart w:id="11" w:name="_GoBack"/>
+            <w:bookmarkEnd w:id="11"/>
           </w:p>
         </w:tc>
       </w:tr>
@@ -3956,7 +4125,7 @@
                       <a:effectLst/>
                       <a:extLst>
                         <a:ext uri="{C572A759-6A51-4108-AA02-DFA0A04FC94B}">
-                          <ma14:wrappingTextBoxFlag xmlns="" xmlns:ma14="http://schemas.microsoft.com/office/mac/drawingml/2011/main" xmlns:w="http://schemas.openxmlformats.org/wordprocessingml/2006/main" xmlns:w10="urn:schemas-microsoft-com:office:word" xmlns:v="urn:schemas-microsoft-com:vml" xmlns:o="urn:schemas-microsoft-com:office:office"/>
+                          <ma14:wrappingTextBoxFlag xmlns:o="urn:schemas-microsoft-com:office:office" xmlns:v="urn:schemas-microsoft-com:vml" xmlns:w10="urn:schemas-microsoft-com:office:word" xmlns:w="http://schemas.openxmlformats.org/wordprocessingml/2006/main" xmlns:ma14="http://schemas.microsoft.com/office/mac/drawingml/2011/main" xmlns=""/>
                         </a:ext>
                       </a:extLst>
                     </wps:spPr>
@@ -4299,7 +4468,7 @@
                   </a:prstGeom>
                   <a:extLst>
                     <a:ext uri="{FAA26D3D-D897-4be2-8F04-BA451C77F1D7}">
-                      <ma14:placeholderFlag xmlns:ma14="http://schemas.microsoft.com/office/mac/drawingml/2011/main" xmlns:w="http://schemas.openxmlformats.org/wordprocessingml/2006/main" xmlns:w10="urn:schemas-microsoft-com:office:word" xmlns:v="urn:schemas-microsoft-com:vml" xmlns:o="urn:schemas-microsoft-com:office:office" xmlns:mv="urn:schemas-microsoft-com:mac:vml" xmlns:mo="http://schemas.microsoft.com/office/mac/office/2008/main" xmlns="" xmlns:ve="http://schemas.openxmlformats.org/markup-compatibility/2006"/>
+                      <ma14:placeholderFlag xmlns:ve="http://schemas.openxmlformats.org/markup-compatibility/2006" xmlns="" xmlns:mo="http://schemas.microsoft.com/office/mac/office/2008/main" xmlns:mv="urn:schemas-microsoft-com:mac:vml" xmlns:o="urn:schemas-microsoft-com:office:office" xmlns:v="urn:schemas-microsoft-com:vml" xmlns:w10="urn:schemas-microsoft-com:office:word" xmlns:w="http://schemas.openxmlformats.org/wordprocessingml/2006/main" xmlns:ma14="http://schemas.microsoft.com/office/mac/drawingml/2011/main"/>
                     </a:ext>
                   </a:extLst>
                 </pic:spPr>
@@ -4371,10 +4540,10 @@
                       <a:effectLst/>
                       <a:extLst>
                         <a:ext uri="{FAA26D3D-D897-4be2-8F04-BA451C77F1D7}">
-                          <ma14:placeholderFlag xmlns="" xmlns:ma14="http://schemas.microsoft.com/office/mac/drawingml/2011/main" xmlns:w="http://schemas.openxmlformats.org/wordprocessingml/2006/main" xmlns:w10="urn:schemas-microsoft-com:office:word" xmlns:v="urn:schemas-microsoft-com:vml" xmlns:o="urn:schemas-microsoft-com:office:office"/>
+                          <ma14:placeholderFlag xmlns:o="urn:schemas-microsoft-com:office:office" xmlns:v="urn:schemas-microsoft-com:vml" xmlns:w10="urn:schemas-microsoft-com:office:word" xmlns:w="http://schemas.openxmlformats.org/wordprocessingml/2006/main" xmlns:ma14="http://schemas.microsoft.com/office/mac/drawingml/2011/main" xmlns=""/>
                         </a:ext>
                         <a:ext uri="{C572A759-6A51-4108-AA02-DFA0A04FC94B}">
-                          <ma14:wrappingTextBoxFlag xmlns="" xmlns:ma14="http://schemas.microsoft.com/office/mac/drawingml/2011/main" xmlns:w="http://schemas.openxmlformats.org/wordprocessingml/2006/main" xmlns:w10="urn:schemas-microsoft-com:office:word" xmlns:v="urn:schemas-microsoft-com:vml" xmlns:o="urn:schemas-microsoft-com:office:office"/>
+                          <ma14:wrappingTextBoxFlag xmlns:o="urn:schemas-microsoft-com:office:office" xmlns:v="urn:schemas-microsoft-com:vml" xmlns:w10="urn:schemas-microsoft-com:office:word" xmlns:w="http://schemas.openxmlformats.org/wordprocessingml/2006/main" xmlns:ma14="http://schemas.microsoft.com/office/mac/drawingml/2011/main" xmlns=""/>
                         </a:ext>
                       </a:extLst>
                     </wps:spPr>
@@ -4671,10 +4840,10 @@
                       <a:effectLst/>
                       <a:extLst>
                         <a:ext uri="{FAA26D3D-D897-4be2-8F04-BA451C77F1D7}">
-                          <ma14:placeholderFlag xmlns="" xmlns:ma14="http://schemas.microsoft.com/office/mac/drawingml/2011/main" xmlns:w="http://schemas.openxmlformats.org/wordprocessingml/2006/main" xmlns:w10="urn:schemas-microsoft-com:office:word" xmlns:v="urn:schemas-microsoft-com:vml" xmlns:o="urn:schemas-microsoft-com:office:office"/>
+                          <ma14:placeholderFlag xmlns:o="urn:schemas-microsoft-com:office:office" xmlns:v="urn:schemas-microsoft-com:vml" xmlns:w10="urn:schemas-microsoft-com:office:word" xmlns:w="http://schemas.openxmlformats.org/wordprocessingml/2006/main" xmlns:ma14="http://schemas.microsoft.com/office/mac/drawingml/2011/main" xmlns=""/>
                         </a:ext>
                         <a:ext uri="{C572A759-6A51-4108-AA02-DFA0A04FC94B}">
-                          <ma14:wrappingTextBoxFlag xmlns="" xmlns:ma14="http://schemas.microsoft.com/office/mac/drawingml/2011/main" xmlns:w="http://schemas.openxmlformats.org/wordprocessingml/2006/main" xmlns:w10="urn:schemas-microsoft-com:office:word" xmlns:v="urn:schemas-microsoft-com:vml" xmlns:o="urn:schemas-microsoft-com:office:office"/>
+                          <ma14:wrappingTextBoxFlag xmlns:o="urn:schemas-microsoft-com:office:office" xmlns:v="urn:schemas-microsoft-com:vml" xmlns:w10="urn:schemas-microsoft-com:office:word" xmlns:w="http://schemas.openxmlformats.org/wordprocessingml/2006/main" xmlns:ma14="http://schemas.microsoft.com/office/mac/drawingml/2011/main" xmlns=""/>
                         </a:ext>
                       </a:extLst>
                     </wps:spPr>
@@ -5251,7 +5420,7 @@
               <w:sz w:val="18"/>
               <w:szCs w:val="18"/>
             </w:rPr>
-            <w:t>2019-03-20</w:t>
+            <w:t>2019-03-28</w:t>
           </w:r>
           <w:r>
             <w:rPr>
@@ -5874,7 +6043,7 @@
               <w:sz w:val="18"/>
               <w:szCs w:val="18"/>
             </w:rPr>
-            <w:t>2019-03-20</w:t>
+            <w:t>2019-03-28</w:t>
           </w:r>
           <w:r>
             <w:rPr>
@@ -9183,7 +9352,7 @@
 </file>
 
 <file path=customXml/itemProps1.xml><?xml version="1.0" encoding="utf-8"?>
-<ds:datastoreItem xmlns:ds="http://schemas.openxmlformats.org/officeDocument/2006/customXml" ds:itemID="{11C83DF9-5DF3-F64B-AB54-C52D39803F32}">
+<ds:datastoreItem xmlns:ds="http://schemas.openxmlformats.org/officeDocument/2006/customXml" ds:itemID="{EA07D567-3465-8645-84D1-5EFA0EF06696}">
   <ds:schemaRefs>
     <ds:schemaRef ds:uri="http://schemas.openxmlformats.org/officeDocument/2006/bibliography"/>
   </ds:schemaRefs>

</xml_diff>